<commit_message>
Guidelines Interface and Functionality - Added Project Code Screenshots and Documentation
</commit_message>
<xml_diff>
--- a/Documents/Scrum Cycle 6/Project-code-v0.4.docx
+++ b/Documents/Scrum Cycle 6/Project-code-v0.4.docx
@@ -48,7 +48,7 @@
           <w:sz w:val="36"/>
           <w:szCs w:val="36"/>
         </w:rPr>
-        <w:t>-v0.</w:t>
+        <w:t>-v</w:t>
       </w:r>
       <w:r>
         <w:rPr>
@@ -57,7 +57,7 @@
           <w:sz w:val="36"/>
           <w:szCs w:val="36"/>
         </w:rPr>
-        <w:t>3</w:t>
+        <w:t>1.0</w:t>
       </w:r>
     </w:p>
     <w:p>
@@ -674,54 +674,41 @@
       </w:pPr>
     </w:p>
     <w:p>
-      <w:hyperlink r:id="rId5" w:history="1">
-        <w:r>
-          <w:rPr>
-            <w:rStyle w:val="-"/>
-          </w:rPr>
-          <w:t>SoftEngProject2021/Documents/</w:t>
-        </w:r>
-        <w:proofErr w:type="spellStart"/>
-        <w:r>
-          <w:rPr>
-            <w:rStyle w:val="-"/>
-          </w:rPr>
-          <w:t>Dionisis</w:t>
-        </w:r>
-        <w:proofErr w:type="spellEnd"/>
-        <w:r>
-          <w:rPr>
-            <w:rStyle w:val="-"/>
-          </w:rPr>
-          <w:t>/</w:t>
-        </w:r>
-        <w:proofErr w:type="spellStart"/>
-        <w:r>
-          <w:rPr>
-            <w:rStyle w:val="-"/>
-          </w:rPr>
-          <w:t>Pandaemon</w:t>
-        </w:r>
-        <w:proofErr w:type="spellEnd"/>
-        <w:r>
-          <w:rPr>
-            <w:rStyle w:val="-"/>
-          </w:rPr>
-          <w:t xml:space="preserve"> at main · Mario-Sama/SoftEngProject2021 (github.com)</w:t>
-        </w:r>
-      </w:hyperlink>
-    </w:p>
-    <w:p>
-      <w:pPr>
-        <w:rPr>
-          <w:lang w:val="el-GR"/>
-        </w:rPr>
-      </w:pPr>
-      <w:r>
-        <w:rPr>
-          <w:lang w:val="el-GR"/>
-        </w:rPr>
-        <w:t xml:space="preserve">Παρατίθενται μερικά </w:t>
+      <w:pPr>
+        <w:rPr>
+          <w:lang w:val="el-GR"/>
+        </w:rPr>
+      </w:pPr>
+      <w:r>
+        <w:rPr>
+          <w:lang w:val="el-GR"/>
+        </w:rPr>
+        <w:t>ΝΑ ΜΠΕΙ ΤΕΛΙΚΟ ΛΙΝΚ!!!!!!!</w:t>
+      </w:r>
+    </w:p>
+    <w:p>
+      <w:pPr>
+        <w:rPr>
+          <w:lang w:val="el-GR"/>
+        </w:rPr>
+      </w:pPr>
+      <w:r>
+        <w:rPr>
+          <w:lang w:val="el-GR"/>
+        </w:rPr>
+        <w:t xml:space="preserve">Παρατίθενται </w:t>
+      </w:r>
+      <w:r>
+        <w:rPr>
+          <w:lang w:val="el-GR"/>
+        </w:rPr>
+        <w:t>χαρακτηριστικά</w:t>
+      </w:r>
+      <w:r>
+        <w:rPr>
+          <w:lang w:val="el-GR"/>
+        </w:rPr>
+        <w:t xml:space="preserve"> </w:t>
       </w:r>
       <w:r>
         <w:t>screenshots</w:t>
@@ -745,21 +732,102 @@
         <w:rPr>
           <w:lang w:val="el-GR"/>
         </w:rPr>
-        <w:t xml:space="preserve"> </w:t>
-      </w:r>
-      <w:r>
-        <w:rPr>
-          <w:lang w:val="el-GR"/>
-        </w:rPr>
-        <w:t>(σε αρχική κυρίως φάση, με έμφαση με λειτουργικότητα) .</w:t>
-      </w:r>
-    </w:p>
-    <w:p>
-      <w:pPr>
-        <w:rPr>
-          <w:lang w:val="el-GR"/>
-        </w:rPr>
-      </w:pPr>
+        <w:t>, με μια φυσική ροή</w:t>
+      </w:r>
+      <w:r>
+        <w:rPr>
+          <w:lang w:val="el-GR"/>
+        </w:rPr>
+        <w:t xml:space="preserve">(σε πολλά σημεία υπάρχουν </w:t>
+      </w:r>
+      <w:r>
+        <w:t>clickable</w:t>
+      </w:r>
+      <w:r>
+        <w:rPr>
+          <w:lang w:val="el-GR"/>
+        </w:rPr>
+        <w:t xml:space="preserve"> </w:t>
+      </w:r>
+      <w:r>
+        <w:rPr>
+          <w:lang w:val="el-GR"/>
+        </w:rPr>
+        <w:t xml:space="preserve">σημεία, με </w:t>
+      </w:r>
+      <w:proofErr w:type="spellStart"/>
+      <w:r>
+        <w:t>cntl</w:t>
+      </w:r>
+      <w:proofErr w:type="spellEnd"/>
+      <w:r>
+        <w:rPr>
+          <w:lang w:val="el-GR"/>
+        </w:rPr>
+        <w:t>+</w:t>
+      </w:r>
+      <w:r>
+        <w:t>click</w:t>
+      </w:r>
+      <w:r>
+        <w:rPr>
+          <w:lang w:val="el-GR"/>
+        </w:rPr>
+        <w:t>,</w:t>
+      </w:r>
+      <w:r>
+        <w:rPr>
+          <w:lang w:val="el-GR"/>
+        </w:rPr>
+        <w:t xml:space="preserve"> τα οποία ανακατευθύνουν στην αντίστοιχη </w:t>
+      </w:r>
+      <w:proofErr w:type="spellStart"/>
+      <w:r>
+        <w:rPr>
+          <w:lang w:val="el-GR"/>
+        </w:rPr>
+        <w:t>διεπαφή</w:t>
+      </w:r>
+      <w:proofErr w:type="spellEnd"/>
+      <w:r>
+        <w:rPr>
+          <w:lang w:val="el-GR"/>
+        </w:rPr>
+        <w:t>/λειτουργία, για ένα πιο φυσικό και παραστατικό «</w:t>
+      </w:r>
+      <w:r>
+        <w:t>documentation</w:t>
+      </w:r>
+      <w:r>
+        <w:rPr>
+          <w:lang w:val="el-GR"/>
+        </w:rPr>
+        <w:t xml:space="preserve">») </w:t>
+      </w:r>
+      <w:r>
+        <w:rPr>
+          <w:lang w:val="el-GR"/>
+        </w:rPr>
+        <w:t xml:space="preserve"> κατά την χρήση και παράλληλα δίνονται ποικίλες επεξηγήσεις για παραδοχές και λειτουργικότητα </w:t>
+      </w:r>
+      <w:r>
+        <w:rPr>
+          <w:lang w:val="el-GR"/>
+        </w:rPr>
+        <w:t xml:space="preserve"> </w:t>
+      </w:r>
+      <w:r>
+        <w:rPr>
+          <w:lang w:val="el-GR"/>
+        </w:rPr>
+        <w:t>της εφαρμογής</w:t>
+      </w:r>
+      <w:r>
+        <w:rPr>
+          <w:lang w:val="el-GR"/>
+        </w:rPr>
+        <w:t>.</w:t>
+      </w:r>
     </w:p>
     <w:p>
       <w:pPr>
@@ -925,16 +993,16 @@
           <w:lang w:val="el-GR"/>
         </w:rPr>
         <w:drawing>
-          <wp:anchor distT="0" distB="0" distL="114300" distR="114300" simplePos="0" relativeHeight="251660288" behindDoc="0" locked="0" layoutInCell="1" allowOverlap="1" wp14:anchorId="5B7BD3C2" wp14:editId="38779078">
+          <wp:anchor distT="0" distB="0" distL="114300" distR="114300" simplePos="0" relativeHeight="251660288" behindDoc="0" locked="0" layoutInCell="1" allowOverlap="1" wp14:anchorId="5B7BD3C2" wp14:editId="67E55F02">
             <wp:simplePos x="0" y="0"/>
             <wp:positionH relativeFrom="margin">
-              <wp:posOffset>313182</wp:posOffset>
+              <wp:posOffset>-159302</wp:posOffset>
             </wp:positionH>
             <wp:positionV relativeFrom="margin">
-              <wp:posOffset>3817620</wp:posOffset>
+              <wp:posOffset>4021511</wp:posOffset>
             </wp:positionV>
-            <wp:extent cx="2352151" cy="5096786"/>
-            <wp:effectExtent l="0" t="0" r="0" b="8890"/>
+            <wp:extent cx="2146300" cy="4651375"/>
+            <wp:effectExtent l="0" t="0" r="6350" b="0"/>
             <wp:wrapSquare wrapText="bothSides"/>
             <wp:docPr id="2" name="Εικόνα 2"/>
             <wp:cNvGraphicFramePr>
@@ -948,7 +1016,7 @@
                     <pic:cNvPicPr/>
                   </pic:nvPicPr>
                   <pic:blipFill>
-                    <a:blip r:embed="rId6">
+                    <a:blip r:embed="rId5" cstate="print">
                       <a:extLst>
                         <a:ext uri="{28A0092B-C50C-407E-A947-70E740481C1C}">
                           <a14:useLocalDpi xmlns:a14="http://schemas.microsoft.com/office/drawing/2010/main" val="0"/>
@@ -962,7 +1030,687 @@
                   <pic:spPr>
                     <a:xfrm>
                       <a:off x="0" y="0"/>
-                      <a:ext cx="2352151" cy="5096786"/>
+                      <a:ext cx="2146300" cy="4651375"/>
+                    </a:xfrm>
+                    <a:prstGeom prst="rect">
+                      <a:avLst/>
+                    </a:prstGeom>
+                  </pic:spPr>
+                </pic:pic>
+              </a:graphicData>
+            </a:graphic>
+            <wp14:sizeRelH relativeFrom="margin">
+              <wp14:pctWidth>0</wp14:pctWidth>
+            </wp14:sizeRelH>
+            <wp14:sizeRelV relativeFrom="margin">
+              <wp14:pctHeight>0</wp14:pctHeight>
+            </wp14:sizeRelV>
+          </wp:anchor>
+        </w:drawing>
+      </w:r>
+    </w:p>
+    <w:p>
+      <w:pPr>
+        <w:rPr>
+          <w:lang w:val="el-GR"/>
+        </w:rPr>
+      </w:pPr>
+    </w:p>
+    <w:p>
+      <w:pPr>
+        <w:rPr>
+          <w:lang w:val="el-GR"/>
+        </w:rPr>
+      </w:pPr>
+    </w:p>
+    <w:p>
+      <w:pPr>
+        <w:rPr>
+          <w:lang w:val="el-GR"/>
+        </w:rPr>
+      </w:pPr>
+    </w:p>
+    <w:p>
+      <w:pPr>
+        <w:rPr>
+          <w:lang w:val="el-GR"/>
+        </w:rPr>
+      </w:pPr>
+    </w:p>
+    <w:p>
+      <w:pPr>
+        <w:ind w:left="1440"/>
+        <w:rPr>
+          <w:lang w:val="el-GR"/>
+        </w:rPr>
+      </w:pPr>
+      <w:r>
+        <w:rPr>
+          <w:lang w:val="el-GR"/>
+        </w:rPr>
+        <w:t>Το λογότυπο της εφαρμογής</w:t>
+      </w:r>
+      <w:r>
+        <w:rPr>
+          <w:lang w:val="el-GR"/>
+        </w:rPr>
+        <w:t xml:space="preserve"> μας</w:t>
+      </w:r>
+      <w:r>
+        <w:rPr>
+          <w:lang w:val="el-GR"/>
+        </w:rPr>
+        <w:t xml:space="preserve"> βρίσκεται στο </w:t>
+      </w:r>
+      <w:r>
+        <w:t>background</w:t>
+      </w:r>
+      <w:r>
+        <w:rPr>
+          <w:lang w:val="el-GR"/>
+        </w:rPr>
+        <w:t>, και υπάρχει χρωματισμός(με κυρίαρχο “</w:t>
+      </w:r>
+      <w:r>
+        <w:t>theme</w:t>
+      </w:r>
+      <w:r>
+        <w:rPr>
+          <w:lang w:val="el-GR"/>
+        </w:rPr>
+        <w:t xml:space="preserve">” ροζ και μοβ )για μια πιο ευχάριστη </w:t>
+      </w:r>
+      <w:proofErr w:type="spellStart"/>
+      <w:r>
+        <w:rPr>
+          <w:lang w:val="el-GR"/>
+        </w:rPr>
+        <w:t>διεπαφή</w:t>
+      </w:r>
+      <w:proofErr w:type="spellEnd"/>
+      <w:r>
+        <w:rPr>
+          <w:lang w:val="el-GR"/>
+        </w:rPr>
+        <w:t xml:space="preserve"> προς το χρήστη</w:t>
+      </w:r>
+      <w:r>
+        <w:rPr>
+          <w:lang w:val="el-GR"/>
+        </w:rPr>
+        <w:t>.</w:t>
+      </w:r>
+    </w:p>
+    <w:p>
+      <w:pPr>
+        <w:rPr>
+          <w:lang w:val="el-GR"/>
+        </w:rPr>
+      </w:pPr>
+    </w:p>
+    <w:p>
+      <w:pPr>
+        <w:rPr>
+          <w:lang w:val="el-GR"/>
+        </w:rPr>
+      </w:pPr>
+      <w:r>
+        <w:rPr>
+          <w:lang w:val="el-GR"/>
+        </w:rPr>
+        <w:t xml:space="preserve">Από εδώ ο χρήστης έχει δυο επιλογές </w:t>
+      </w:r>
+      <w:hyperlink w:anchor="Uploadjson" w:history="1">
+        <w:r>
+          <w:rPr>
+            <w:rStyle w:val="-"/>
+            <w:lang w:val="el-GR"/>
+          </w:rPr>
+          <w:t>να ανε</w:t>
+        </w:r>
+        <w:r>
+          <w:rPr>
+            <w:rStyle w:val="-"/>
+            <w:lang w:val="el-GR"/>
+          </w:rPr>
+          <w:t>β</w:t>
+        </w:r>
+        <w:r>
+          <w:rPr>
+            <w:rStyle w:val="-"/>
+            <w:lang w:val="el-GR"/>
+          </w:rPr>
+          <w:t>άσει δεδομένα</w:t>
+        </w:r>
+      </w:hyperlink>
+      <w:r>
+        <w:rPr>
+          <w:lang w:val="el-GR"/>
+        </w:rPr>
+        <w:t xml:space="preserve"> </w:t>
+      </w:r>
+      <w:r>
+        <w:rPr>
+          <w:lang w:val="el-GR"/>
+        </w:rPr>
+        <w:t xml:space="preserve"> </w:t>
+      </w:r>
+      <w:r>
+        <w:rPr>
+          <w:lang w:val="el-GR"/>
+        </w:rPr>
+        <w:t xml:space="preserve">σε μορφή δεδομένων κινητικότητας </w:t>
+      </w:r>
+      <w:r>
+        <w:t>json</w:t>
+      </w:r>
+      <w:r>
+        <w:rPr>
+          <w:lang w:val="el-GR"/>
+        </w:rPr>
+        <w:t>-</w:t>
+      </w:r>
+      <w:r>
+        <w:rPr>
+          <w:lang w:val="el-GR"/>
+        </w:rPr>
+        <w:t xml:space="preserve"> </w:t>
+      </w:r>
+      <w:hyperlink w:anchor="Form" w:history="1">
+        <w:r>
+          <w:rPr>
+            <w:rStyle w:val="-"/>
+            <w:lang w:val="el-GR"/>
+          </w:rPr>
+          <w:t>ή να συμπλη</w:t>
+        </w:r>
+        <w:r>
+          <w:rPr>
+            <w:rStyle w:val="-"/>
+            <w:lang w:val="el-GR"/>
+          </w:rPr>
+          <w:t>ρ</w:t>
+        </w:r>
+        <w:r>
+          <w:rPr>
+            <w:rStyle w:val="-"/>
+            <w:lang w:val="el-GR"/>
+          </w:rPr>
+          <w:t>ώσει μια προσχεδιασμένη ανώνυμη φόρμα</w:t>
+        </w:r>
+      </w:hyperlink>
+      <w:r>
+        <w:rPr>
+          <w:lang w:val="el-GR"/>
+        </w:rPr>
+        <w:t xml:space="preserve"> </w:t>
+      </w:r>
+      <w:r>
+        <w:t>google</w:t>
+      </w:r>
+      <w:r>
+        <w:rPr>
+          <w:lang w:val="el-GR"/>
+        </w:rPr>
+        <w:t xml:space="preserve"> </w:t>
+      </w:r>
+      <w:r>
+        <w:t>form</w:t>
+      </w:r>
+      <w:r>
+        <w:rPr>
+          <w:lang w:val="el-GR"/>
+        </w:rPr>
+        <w:t>,πατώντας το κουμπί</w:t>
+      </w:r>
+      <w:r>
+        <w:rPr>
+          <w:lang w:val="el-GR"/>
+        </w:rPr>
+        <w:t xml:space="preserve"> </w:t>
+      </w:r>
+      <w:r>
+        <w:rPr>
+          <w:lang w:val="el-GR"/>
+        </w:rPr>
+        <w:t>«</w:t>
+      </w:r>
+      <w:r>
+        <w:rPr>
+          <w:b/>
+          <w:bCs/>
+        </w:rPr>
+        <w:t>UPLOAD</w:t>
+      </w:r>
+      <w:r>
+        <w:rPr>
+          <w:b/>
+          <w:bCs/>
+          <w:lang w:val="el-GR"/>
+        </w:rPr>
+        <w:t xml:space="preserve"> </w:t>
+      </w:r>
+      <w:r>
+        <w:rPr>
+          <w:b/>
+          <w:bCs/>
+        </w:rPr>
+        <w:t>DATA</w:t>
+      </w:r>
+      <w:r>
+        <w:rPr>
+          <w:lang w:val="el-GR"/>
+        </w:rPr>
+        <w:t>»</w:t>
+      </w:r>
+      <w:r>
+        <w:rPr>
+          <w:lang w:val="el-GR"/>
+        </w:rPr>
+        <w:t xml:space="preserve"> </w:t>
+      </w:r>
+      <w:r>
+        <w:rPr>
+          <w:lang w:val="el-GR"/>
+        </w:rPr>
+        <w:t>αλλιώς πατώντας το κουμπί</w:t>
+      </w:r>
+      <w:r>
+        <w:rPr>
+          <w:lang w:val="el-GR"/>
+        </w:rPr>
+        <w:t xml:space="preserve"> </w:t>
+      </w:r>
+      <w:r>
+        <w:rPr>
+          <w:lang w:val="el-GR"/>
+        </w:rPr>
+        <w:br/>
+      </w:r>
+      <w:r>
+        <w:rPr>
+          <w:lang w:val="el-GR"/>
+        </w:rPr>
+        <w:t>«</w:t>
+      </w:r>
+      <w:r>
+        <w:rPr>
+          <w:b/>
+          <w:bCs/>
+        </w:rPr>
+        <w:t>STAY</w:t>
+      </w:r>
+      <w:r>
+        <w:rPr>
+          <w:b/>
+          <w:bCs/>
+          <w:lang w:val="el-GR"/>
+        </w:rPr>
+        <w:t xml:space="preserve"> </w:t>
+      </w:r>
+      <w:r>
+        <w:rPr>
+          <w:b/>
+          <w:bCs/>
+        </w:rPr>
+        <w:t>SAFE</w:t>
+      </w:r>
+      <w:r>
+        <w:rPr>
+          <w:lang w:val="el-GR"/>
+        </w:rPr>
+        <w:t xml:space="preserve">» εισέρχεται στο </w:t>
+      </w:r>
+      <w:hyperlink w:anchor="StaySafe" w:history="1">
+        <w:r>
+          <w:rPr>
+            <w:rStyle w:val="-"/>
+            <w:lang w:val="el-GR"/>
+          </w:rPr>
+          <w:t xml:space="preserve">κεντρικό </w:t>
+        </w:r>
+        <w:proofErr w:type="spellStart"/>
+        <w:r>
+          <w:rPr>
+            <w:rStyle w:val="-"/>
+            <w:lang w:val="el-GR"/>
+          </w:rPr>
+          <w:t>αναδιπλώμενο</w:t>
+        </w:r>
+        <w:proofErr w:type="spellEnd"/>
+        <w:r>
+          <w:rPr>
+            <w:rStyle w:val="-"/>
+            <w:lang w:val="el-GR"/>
+          </w:rPr>
+          <w:t xml:space="preserve"> παρά</w:t>
+        </w:r>
+        <w:r>
+          <w:rPr>
+            <w:rStyle w:val="-"/>
+            <w:lang w:val="el-GR"/>
+          </w:rPr>
+          <w:t>θ</w:t>
+        </w:r>
+        <w:r>
+          <w:rPr>
+            <w:rStyle w:val="-"/>
+            <w:lang w:val="el-GR"/>
+          </w:rPr>
+          <w:t>υρο</w:t>
+        </w:r>
+      </w:hyperlink>
+      <w:r>
+        <w:rPr>
+          <w:lang w:val="el-GR"/>
+        </w:rPr>
+        <w:t xml:space="preserve"> που περιέχει όλες τι άλλες λειτουργίες της εφαρμογής</w:t>
+      </w:r>
+      <w:r>
+        <w:rPr>
+          <w:lang w:val="el-GR"/>
+        </w:rPr>
+        <w:t>.</w:t>
+      </w:r>
+      <w:r>
+        <w:rPr>
+          <w:lang w:val="el-GR"/>
+        </w:rPr>
+        <w:tab/>
+      </w:r>
+      <w:r>
+        <w:rPr>
+          <w:lang w:val="el-GR"/>
+        </w:rPr>
+        <w:tab/>
+      </w:r>
+    </w:p>
+    <w:p>
+      <w:pPr>
+        <w:jc w:val="center"/>
+        <w:rPr>
+          <w:lang w:val="el-GR"/>
+        </w:rPr>
+      </w:pPr>
+    </w:p>
+    <w:p>
+      <w:pPr>
+        <w:rPr>
+          <w:lang w:val="el-GR"/>
+        </w:rPr>
+      </w:pPr>
+    </w:p>
+    <w:p>
+      <w:pPr>
+        <w:rPr>
+          <w:lang w:val="el-GR"/>
+        </w:rPr>
+      </w:pPr>
+    </w:p>
+    <w:p>
+      <w:pPr>
+        <w:jc w:val="center"/>
+        <w:rPr>
+          <w:b/>
+          <w:bCs/>
+          <w:color w:val="5B9BD5" w:themeColor="accent5"/>
+          <w:sz w:val="28"/>
+          <w:szCs w:val="28"/>
+          <w:lang w:val="el-GR"/>
+        </w:rPr>
+      </w:pPr>
+      <w:r>
+        <w:rPr>
+          <w:b/>
+          <w:bCs/>
+          <w:color w:val="5B9BD5" w:themeColor="accent5"/>
+          <w:sz w:val="28"/>
+          <w:szCs w:val="28"/>
+          <w:lang w:val="el-GR"/>
+        </w:rPr>
+        <w:lastRenderedPageBreak/>
+        <w:t xml:space="preserve">Παράθυρο </w:t>
+      </w:r>
+      <w:r>
+        <w:rPr>
+          <w:b/>
+          <w:bCs/>
+          <w:color w:val="5B9BD5" w:themeColor="accent5"/>
+          <w:sz w:val="28"/>
+          <w:szCs w:val="28"/>
+        </w:rPr>
+        <w:t>Upload</w:t>
+      </w:r>
+      <w:r>
+        <w:rPr>
+          <w:b/>
+          <w:bCs/>
+          <w:color w:val="5B9BD5" w:themeColor="accent5"/>
+          <w:sz w:val="28"/>
+          <w:szCs w:val="28"/>
+          <w:lang w:val="el-GR"/>
+        </w:rPr>
+        <w:t xml:space="preserve"> </w:t>
+      </w:r>
+      <w:r>
+        <w:rPr>
+          <w:b/>
+          <w:bCs/>
+          <w:color w:val="5B9BD5" w:themeColor="accent5"/>
+          <w:sz w:val="28"/>
+          <w:szCs w:val="28"/>
+        </w:rPr>
+        <w:t>Data</w:t>
+      </w:r>
+    </w:p>
+    <w:p>
+      <w:pPr>
+        <w:rPr>
+          <w:lang w:val="el-GR"/>
+        </w:rPr>
+      </w:pPr>
+    </w:p>
+    <w:p>
+      <w:pPr>
+        <w:rPr>
+          <w:lang w:val="el-GR"/>
+        </w:rPr>
+      </w:pPr>
+    </w:p>
+    <w:p>
+      <w:pPr>
+        <w:rPr>
+          <w:lang w:val="el-GR"/>
+        </w:rPr>
+      </w:pPr>
+    </w:p>
+    <w:p>
+      <w:pPr>
+        <w:rPr>
+          <w:lang w:val="el-GR"/>
+        </w:rPr>
+      </w:pPr>
+      <w:r>
+        <w:rPr>
+          <w:lang w:val="el-GR"/>
+        </w:rPr>
+        <w:t xml:space="preserve">Πατώντας το κουμπί </w:t>
+      </w:r>
+      <w:r>
+        <w:rPr>
+          <w:lang w:val="el-GR"/>
+        </w:rPr>
+        <w:t>“</w:t>
+      </w:r>
+      <w:r>
+        <w:t>upload</w:t>
+      </w:r>
+      <w:r>
+        <w:rPr>
+          <w:lang w:val="el-GR"/>
+        </w:rPr>
+        <w:t xml:space="preserve"> </w:t>
+      </w:r>
+      <w:r>
+        <w:t>data</w:t>
+      </w:r>
+      <w:r>
+        <w:rPr>
+          <w:lang w:val="el-GR"/>
+        </w:rPr>
+        <w:t>”</w:t>
+      </w:r>
+      <w:r>
+        <w:rPr>
+          <w:lang w:val="el-GR"/>
+        </w:rPr>
+        <w:t xml:space="preserve"> ο χρήστης καλωσορίζεται στην παρακάτω οθόνη της εφαρμογής.</w:t>
+      </w:r>
+    </w:p>
+    <w:p>
+      <w:pPr>
+        <w:rPr>
+          <w:lang w:val="el-GR"/>
+        </w:rPr>
+      </w:pPr>
+    </w:p>
+    <w:p>
+      <w:pPr>
+        <w:rPr>
+          <w:lang w:val="el-GR"/>
+        </w:rPr>
+      </w:pPr>
+      <w:r>
+        <w:rPr>
+          <w:lang w:val="el-GR"/>
+        </w:rPr>
+        <w:t xml:space="preserve">Ο </w:t>
+      </w:r>
+      <w:r>
+        <w:rPr>
+          <w:lang w:val="el-GR"/>
+        </w:rPr>
+        <w:t xml:space="preserve">χρήστης επιλέγει είτε ανέβασμα </w:t>
+      </w:r>
+      <w:r>
+        <w:t>json</w:t>
+      </w:r>
+      <w:r>
+        <w:rPr>
+          <w:lang w:val="el-GR"/>
+        </w:rPr>
+        <w:t xml:space="preserve"> δεδομένων είτε να συμπληρώσει τη φόρμα ερωτηματολογίου που έχει ενσωματωθεί.</w:t>
+      </w:r>
+      <w:r>
+        <w:rPr>
+          <w:lang w:val="el-GR"/>
+        </w:rPr>
+        <w:t xml:space="preserve"> Όπως έχει περιγράφει και στο </w:t>
+      </w:r>
+      <w:r>
+        <w:t>project</w:t>
+      </w:r>
+      <w:r>
+        <w:rPr>
+          <w:lang w:val="el-GR"/>
+        </w:rPr>
+        <w:t xml:space="preserve"> </w:t>
+      </w:r>
+      <w:r>
+        <w:t>description</w:t>
+      </w:r>
+      <w:r>
+        <w:rPr>
+          <w:lang w:val="el-GR"/>
+        </w:rPr>
+        <w:t xml:space="preserve"> τα αρχεία </w:t>
+      </w:r>
+      <w:r>
+        <w:t>json</w:t>
+      </w:r>
+      <w:r>
+        <w:rPr>
+          <w:lang w:val="el-GR"/>
+        </w:rPr>
+        <w:t xml:space="preserve"> </w:t>
+      </w:r>
+      <w:r>
+        <w:rPr>
+          <w:lang w:val="el-GR"/>
+        </w:rPr>
+        <w:t>αποθηκεύονται προσωρινά σε μια βάση δεδομένων (</w:t>
+      </w:r>
+      <w:r>
+        <w:t>no</w:t>
+      </w:r>
+      <w:r>
+        <w:rPr>
+          <w:lang w:val="el-GR"/>
+        </w:rPr>
+        <w:t xml:space="preserve"> </w:t>
+      </w:r>
+      <w:proofErr w:type="spellStart"/>
+      <w:r>
+        <w:t>sql</w:t>
+      </w:r>
+      <w:proofErr w:type="spellEnd"/>
+      <w:r>
+        <w:rPr>
+          <w:lang w:val="el-GR"/>
+        </w:rPr>
+        <w:t>).</w:t>
+      </w:r>
+    </w:p>
+    <w:p>
+      <w:pPr>
+        <w:rPr>
+          <w:lang w:val="el-GR"/>
+        </w:rPr>
+      </w:pPr>
+      <w:r>
+        <w:rPr>
+          <w:noProof/>
+          <w:lang w:val="el-GR"/>
+        </w:rPr>
+        <w:drawing>
+          <wp:anchor distT="0" distB="0" distL="114300" distR="114300" simplePos="0" relativeHeight="251662336" behindDoc="0" locked="0" layoutInCell="1" allowOverlap="1" wp14:anchorId="6B41B79A" wp14:editId="5355ED09">
+            <wp:simplePos x="0" y="0"/>
+            <wp:positionH relativeFrom="margin">
+              <wp:posOffset>1876425</wp:posOffset>
+            </wp:positionH>
+            <wp:positionV relativeFrom="margin">
+              <wp:posOffset>2684227</wp:posOffset>
+            </wp:positionV>
+            <wp:extent cx="1731010" cy="3686175"/>
+            <wp:effectExtent l="0" t="0" r="2540" b="0"/>
+            <wp:wrapSquare wrapText="bothSides"/>
+            <wp:docPr id="8" name="Εικόνα 8"/>
+            <wp:cNvGraphicFramePr>
+              <a:graphicFrameLocks xmlns:a="http://schemas.openxmlformats.org/drawingml/2006/main" noChangeAspect="1"/>
+            </wp:cNvGraphicFramePr>
+            <a:graphic xmlns:a="http://schemas.openxmlformats.org/drawingml/2006/main">
+              <a:graphicData uri="http://schemas.openxmlformats.org/drawingml/2006/picture">
+                <pic:pic xmlns:pic="http://schemas.openxmlformats.org/drawingml/2006/picture">
+                  <pic:nvPicPr>
+                    <pic:cNvPr id="1" name=""/>
+                    <pic:cNvPicPr/>
+                  </pic:nvPicPr>
+                  <pic:blipFill>
+                    <a:blip r:embed="rId6" cstate="print">
+                      <a:extLst>
+                        <a:ext uri="{28A0092B-C50C-407E-A947-70E740481C1C}">
+                          <a14:useLocalDpi xmlns:a14="http://schemas.microsoft.com/office/drawing/2010/main" val="0"/>
+                        </a:ext>
+                      </a:extLst>
+                    </a:blip>
+                    <a:stretch>
+                      <a:fillRect/>
+                    </a:stretch>
+                  </pic:blipFill>
+                  <pic:spPr>
+                    <a:xfrm>
+                      <a:off x="0" y="0"/>
+                      <a:ext cx="1731010" cy="3686175"/>
                     </a:xfrm>
                     <a:prstGeom prst="rect">
                       <a:avLst/>
@@ -1005,428 +1753,322 @@
     </w:p>
     <w:p>
       <w:pPr>
-        <w:ind w:left="1440"/>
-        <w:rPr>
-          <w:lang w:val="el-GR"/>
-        </w:rPr>
-      </w:pPr>
-      <w:r>
-        <w:rPr>
-          <w:lang w:val="el-GR"/>
-        </w:rPr>
-        <w:t xml:space="preserve">Το λογότυπο της εφαρμογής βρίσκεται στο </w:t>
-      </w:r>
-      <w:r>
-        <w:t>background</w:t>
-      </w:r>
-      <w:r>
-        <w:rPr>
-          <w:lang w:val="el-GR"/>
-        </w:rPr>
-        <w:t>, και υπάρχει χρωματισμός(με κυρίαρχο “</w:t>
-      </w:r>
-      <w:r>
-        <w:t>theme</w:t>
-      </w:r>
-      <w:r>
-        <w:rPr>
-          <w:lang w:val="el-GR"/>
-        </w:rPr>
-        <w:t xml:space="preserve">” ροζ και μοβ )για μια πιο ευχάριστη </w:t>
-      </w:r>
-      <w:proofErr w:type="spellStart"/>
-      <w:r>
-        <w:rPr>
-          <w:lang w:val="el-GR"/>
-        </w:rPr>
-        <w:t>διεπαφή</w:t>
-      </w:r>
-      <w:proofErr w:type="spellEnd"/>
-      <w:r>
-        <w:rPr>
-          <w:lang w:val="el-GR"/>
-        </w:rPr>
-        <w:t>.</w:t>
-      </w:r>
-    </w:p>
-    <w:p>
-      <w:pPr>
-        <w:rPr>
-          <w:lang w:val="el-GR"/>
-        </w:rPr>
-      </w:pPr>
-    </w:p>
-    <w:p>
-      <w:pPr>
-        <w:rPr>
-          <w:lang w:val="el-GR"/>
-        </w:rPr>
-      </w:pPr>
-      <w:r>
-        <w:rPr>
-          <w:lang w:val="el-GR"/>
-        </w:rPr>
-        <w:t xml:space="preserve">Από εδώ ο χρήστης έχει δυο επιλογές </w:t>
-      </w:r>
-      <w:hyperlink w:anchor="Uploadjson" w:history="1">
+        <w:rPr>
+          <w:lang w:val="el-GR"/>
+        </w:rPr>
+      </w:pPr>
+    </w:p>
+    <w:p>
+      <w:pPr>
+        <w:rPr>
+          <w:lang w:val="el-GR"/>
+        </w:rPr>
+      </w:pPr>
+    </w:p>
+    <w:p>
+      <w:pPr>
+        <w:rPr>
+          <w:lang w:val="el-GR"/>
+        </w:rPr>
+      </w:pPr>
+    </w:p>
+    <w:p>
+      <w:pPr>
+        <w:rPr>
+          <w:lang w:val="el-GR"/>
+        </w:rPr>
+      </w:pPr>
+    </w:p>
+    <w:p>
+      <w:pPr>
+        <w:rPr>
+          <w:lang w:val="el-GR"/>
+        </w:rPr>
+      </w:pPr>
+    </w:p>
+    <w:p>
+      <w:pPr>
+        <w:rPr>
+          <w:lang w:val="el-GR"/>
+        </w:rPr>
+      </w:pPr>
+    </w:p>
+    <w:p>
+      <w:pPr>
+        <w:rPr>
+          <w:lang w:val="el-GR"/>
+        </w:rPr>
+      </w:pPr>
+    </w:p>
+    <w:p>
+      <w:pPr>
+        <w:rPr>
+          <w:lang w:val="el-GR"/>
+        </w:rPr>
+      </w:pPr>
+    </w:p>
+    <w:p>
+      <w:pPr>
+        <w:rPr>
+          <w:lang w:val="el-GR"/>
+        </w:rPr>
+      </w:pPr>
+    </w:p>
+    <w:p>
+      <w:pPr>
+        <w:rPr>
+          <w:lang w:val="el-GR"/>
+        </w:rPr>
+      </w:pPr>
+    </w:p>
+    <w:p>
+      <w:pPr>
+        <w:rPr>
+          <w:lang w:val="el-GR"/>
+        </w:rPr>
+      </w:pPr>
+    </w:p>
+    <w:p>
+      <w:pPr>
+        <w:rPr>
+          <w:lang w:val="el-GR"/>
+        </w:rPr>
+      </w:pPr>
+    </w:p>
+    <w:p>
+      <w:pPr>
+        <w:rPr>
+          <w:lang w:val="el-GR"/>
+        </w:rPr>
+      </w:pPr>
+    </w:p>
+    <w:p>
+      <w:pPr>
+        <w:rPr>
+          <w:lang w:val="el-GR"/>
+        </w:rPr>
+      </w:pPr>
+    </w:p>
+    <w:p>
+      <w:pPr>
+        <w:rPr>
+          <w:lang w:val="el-GR"/>
+        </w:rPr>
+      </w:pPr>
+    </w:p>
+    <w:p>
+      <w:pPr>
+        <w:jc w:val="center"/>
+        <w:rPr>
+          <w:b/>
+          <w:bCs/>
+          <w:sz w:val="28"/>
+          <w:szCs w:val="28"/>
+          <w:lang w:val="el-GR"/>
+        </w:rPr>
+      </w:pPr>
+      <w:bookmarkStart w:id="2" w:name="Uploadjson"/>
+      <w:r>
+        <w:rPr>
+          <w:b/>
+          <w:bCs/>
+          <w:sz w:val="28"/>
+          <w:szCs w:val="28"/>
+        </w:rPr>
+        <w:lastRenderedPageBreak/>
+        <w:t>Upload</w:t>
+      </w:r>
+      <w:r>
+        <w:rPr>
+          <w:b/>
+          <w:bCs/>
+          <w:sz w:val="28"/>
+          <w:szCs w:val="28"/>
+          <w:lang w:val="el-GR"/>
+        </w:rPr>
+        <w:t xml:space="preserve"> </w:t>
+      </w:r>
+      <w:r>
+        <w:rPr>
+          <w:b/>
+          <w:bCs/>
+          <w:sz w:val="28"/>
+          <w:szCs w:val="28"/>
+        </w:rPr>
+        <w:t>Json</w:t>
+      </w:r>
+      <w:r>
+        <w:rPr>
+          <w:b/>
+          <w:bCs/>
+          <w:sz w:val="28"/>
+          <w:szCs w:val="28"/>
+          <w:lang w:val="el-GR"/>
+        </w:rPr>
+        <w:t xml:space="preserve"> </w:t>
+      </w:r>
+    </w:p>
+    <w:bookmarkEnd w:id="2"/>
+    <w:p>
+      <w:pPr>
+        <w:rPr>
+          <w:lang w:val="el-GR"/>
+        </w:rPr>
+      </w:pPr>
+    </w:p>
+    <w:p>
+      <w:pPr>
+        <w:rPr>
+          <w:lang w:val="el-GR"/>
+        </w:rPr>
+      </w:pPr>
+    </w:p>
+    <w:p>
+      <w:pPr>
+        <w:rPr>
+          <w:lang w:val="el-GR"/>
+        </w:rPr>
+      </w:pPr>
+      <w:r>
+        <w:rPr>
+          <w:lang w:val="el-GR"/>
+        </w:rPr>
+        <w:t xml:space="preserve">Ο χρήστης αφού επιλέξει να ανεβάσει αρχεία κινητικότητας, τύπου </w:t>
+      </w:r>
+      <w:r>
+        <w:t>json</w:t>
+      </w:r>
+      <w:r>
+        <w:rPr>
+          <w:lang w:val="el-GR"/>
+        </w:rPr>
+        <w:t xml:space="preserve">, μεταβαίνει σε παράθυρο του συστήματος, όπου το </w:t>
+      </w:r>
+      <w:r>
+        <w:t>android</w:t>
+      </w:r>
+      <w:r>
+        <w:rPr>
+          <w:lang w:val="el-GR"/>
+        </w:rPr>
+        <w:t xml:space="preserve"> εξάγει τα τελευταία </w:t>
+      </w:r>
+      <w:r>
+        <w:t>json</w:t>
+      </w:r>
+      <w:r>
+        <w:rPr>
+          <w:lang w:val="el-GR"/>
+        </w:rPr>
+        <w:t xml:space="preserve"> αρχεία(χρονικού εύρους 14 ημερών).</w:t>
+      </w:r>
+    </w:p>
+    <w:p>
+      <w:pPr>
+        <w:rPr>
+          <w:lang w:val="el-GR"/>
+        </w:rPr>
+      </w:pPr>
+    </w:p>
+    <w:p>
+      <w:pPr>
+        <w:rPr>
+          <w:lang w:val="el-GR"/>
+        </w:rPr>
+      </w:pPr>
+    </w:p>
+    <w:p>
+      <w:pPr>
+        <w:rPr>
+          <w:lang w:val="el-GR"/>
+        </w:rPr>
+      </w:pPr>
+      <w:r>
+        <w:rPr>
+          <w:lang w:val="el-GR"/>
+        </w:rPr>
+        <w:t xml:space="preserve">Ύστερα ο χρήστης, επιλέγει να ανεβάσει το πιστοποιητικό νόσου του και τέλος ανακατευθύνεται </w:t>
+      </w:r>
+    </w:p>
+    <w:p>
+      <w:pPr>
+        <w:rPr>
+          <w:lang w:val="el-GR"/>
+        </w:rPr>
+      </w:pPr>
+      <w:r>
+        <w:rPr>
+          <w:lang w:val="el-GR"/>
+        </w:rPr>
+        <w:t xml:space="preserve">στην </w:t>
+      </w:r>
+      <w:hyperlink w:anchor="MainInterface" w:history="1">
         <w:r>
           <w:rPr>
             <w:rStyle w:val="-"/>
+            <w:color w:val="auto"/>
             <w:lang w:val="el-GR"/>
           </w:rPr>
-          <w:t>να ανεβάσει δεδομένα</w:t>
+          <w:t>αρχική οθόνη της εφαρμογής.</w:t>
         </w:r>
       </w:hyperlink>
-      <w:r>
-        <w:rPr>
-          <w:lang w:val="el-GR"/>
-        </w:rPr>
-        <w:t xml:space="preserve"> </w:t>
-      </w:r>
-      <w:r>
-        <w:rPr>
-          <w:lang w:val="el-GR"/>
-        </w:rPr>
-        <w:t xml:space="preserve"> </w:t>
-      </w:r>
-      <w:r>
-        <w:rPr>
-          <w:lang w:val="el-GR"/>
-        </w:rPr>
-        <w:t xml:space="preserve">σε μορφή δεδομένων κινητικότητας </w:t>
-      </w:r>
-      <w:r>
-        <w:t>json</w:t>
-      </w:r>
-      <w:r>
-        <w:rPr>
-          <w:lang w:val="el-GR"/>
-        </w:rPr>
-        <w:t xml:space="preserve"> </w:t>
-      </w:r>
-      <w:hyperlink w:anchor="Form" w:history="1">
-        <w:r>
-          <w:rPr>
-            <w:rStyle w:val="-"/>
-            <w:lang w:val="el-GR"/>
-          </w:rPr>
-          <w:t>ή να συμπληρώσει μια προσχεδιασμένη ανώνυμη φόρμα</w:t>
-        </w:r>
-      </w:hyperlink>
-      <w:r>
-        <w:rPr>
-          <w:lang w:val="el-GR"/>
-        </w:rPr>
-        <w:t xml:space="preserve"> </w:t>
-      </w:r>
-      <w:r>
-        <w:t>google</w:t>
-      </w:r>
-      <w:r>
-        <w:rPr>
-          <w:lang w:val="el-GR"/>
-        </w:rPr>
-        <w:t xml:space="preserve"> </w:t>
-      </w:r>
-      <w:r>
-        <w:t>form</w:t>
-      </w:r>
-      <w:r>
-        <w:rPr>
-          <w:lang w:val="el-GR"/>
-        </w:rPr>
-        <w:t>.</w:t>
-      </w:r>
-      <w:r>
-        <w:rPr>
-          <w:lang w:val="el-GR"/>
-        </w:rPr>
-        <w:tab/>
-      </w:r>
-      <w:r>
-        <w:rPr>
-          <w:lang w:val="el-GR"/>
-        </w:rPr>
-        <w:tab/>
-      </w:r>
-    </w:p>
-    <w:p>
-      <w:pPr>
-        <w:jc w:val="center"/>
-        <w:rPr>
-          <w:lang w:val="el-GR"/>
-        </w:rPr>
-      </w:pPr>
-    </w:p>
-    <w:p>
-      <w:pPr>
-        <w:rPr>
-          <w:lang w:val="el-GR"/>
-        </w:rPr>
-      </w:pPr>
-    </w:p>
-    <w:p>
-      <w:pPr>
-        <w:rPr>
-          <w:lang w:val="el-GR"/>
-        </w:rPr>
-      </w:pPr>
-    </w:p>
-    <w:p>
-      <w:pPr>
-        <w:rPr>
-          <w:lang w:val="el-GR"/>
-        </w:rPr>
-      </w:pPr>
-    </w:p>
-    <w:p>
-      <w:pPr>
-        <w:rPr>
-          <w:lang w:val="el-GR"/>
-        </w:rPr>
-      </w:pPr>
-    </w:p>
-    <w:p>
-      <w:pPr>
-        <w:rPr>
-          <w:lang w:val="el-GR"/>
-        </w:rPr>
-      </w:pPr>
-    </w:p>
-    <w:p>
-      <w:pPr>
-        <w:jc w:val="center"/>
-        <w:rPr>
-          <w:b/>
-          <w:bCs/>
-          <w:color w:val="5B9BD5" w:themeColor="accent5"/>
-          <w:sz w:val="28"/>
-          <w:szCs w:val="28"/>
-          <w:lang w:val="el-GR"/>
-        </w:rPr>
-      </w:pPr>
-      <w:r>
-        <w:rPr>
-          <w:b/>
-          <w:bCs/>
-          <w:color w:val="5B9BD5" w:themeColor="accent5"/>
-          <w:sz w:val="28"/>
-          <w:szCs w:val="28"/>
-          <w:lang w:val="el-GR"/>
-        </w:rPr>
-        <w:t xml:space="preserve">Παράθυρο </w:t>
-      </w:r>
-      <w:r>
-        <w:rPr>
-          <w:b/>
-          <w:bCs/>
-          <w:color w:val="5B9BD5" w:themeColor="accent5"/>
-          <w:sz w:val="28"/>
-          <w:szCs w:val="28"/>
-        </w:rPr>
-        <w:t>Upload</w:t>
-      </w:r>
-      <w:r>
-        <w:rPr>
-          <w:b/>
-          <w:bCs/>
-          <w:color w:val="5B9BD5" w:themeColor="accent5"/>
-          <w:sz w:val="28"/>
-          <w:szCs w:val="28"/>
-          <w:lang w:val="el-GR"/>
-        </w:rPr>
-        <w:t xml:space="preserve"> </w:t>
-      </w:r>
-      <w:r>
-        <w:rPr>
-          <w:b/>
-          <w:bCs/>
-          <w:color w:val="5B9BD5" w:themeColor="accent5"/>
-          <w:sz w:val="28"/>
-          <w:szCs w:val="28"/>
-        </w:rPr>
-        <w:t>Data</w:t>
-      </w:r>
-    </w:p>
-    <w:p>
-      <w:pPr>
-        <w:rPr>
-          <w:lang w:val="el-GR"/>
-        </w:rPr>
-      </w:pPr>
-    </w:p>
-    <w:p>
-      <w:pPr>
-        <w:rPr>
-          <w:lang w:val="el-GR"/>
-        </w:rPr>
-      </w:pPr>
-    </w:p>
-    <w:p>
-      <w:pPr>
-        <w:rPr>
-          <w:lang w:val="el-GR"/>
-        </w:rPr>
-      </w:pPr>
-    </w:p>
-    <w:p>
-      <w:pPr>
-        <w:rPr>
-          <w:lang w:val="el-GR"/>
-        </w:rPr>
-      </w:pPr>
-      <w:r>
-        <w:rPr>
-          <w:lang w:val="el-GR"/>
-        </w:rPr>
-        <w:t xml:space="preserve">Πατώντας το κουμπί </w:t>
-      </w:r>
-      <w:r>
-        <w:rPr>
-          <w:lang w:val="el-GR"/>
-        </w:rPr>
-        <w:t>“</w:t>
-      </w:r>
-      <w:r>
-        <w:t>upload</w:t>
-      </w:r>
-      <w:r>
-        <w:rPr>
-          <w:lang w:val="el-GR"/>
-        </w:rPr>
-        <w:t xml:space="preserve"> </w:t>
-      </w:r>
-      <w:r>
-        <w:t>data</w:t>
-      </w:r>
-      <w:r>
-        <w:rPr>
-          <w:lang w:val="el-GR"/>
-        </w:rPr>
-        <w:t>”</w:t>
-      </w:r>
-      <w:r>
-        <w:rPr>
-          <w:lang w:val="el-GR"/>
-        </w:rPr>
-        <w:t xml:space="preserve"> ο χρήστης καλωσορίζεται στην παρακάτω οθόνη της εφαρμογής.</w:t>
-      </w:r>
-    </w:p>
-    <w:p>
-      <w:pPr>
-        <w:rPr>
-          <w:lang w:val="el-GR"/>
-        </w:rPr>
-      </w:pPr>
-    </w:p>
-    <w:p>
-      <w:pPr>
-        <w:rPr>
-          <w:lang w:val="el-GR"/>
-        </w:rPr>
-      </w:pPr>
-      <w:r>
-        <w:rPr>
-          <w:lang w:val="el-GR"/>
-        </w:rPr>
-        <w:t xml:space="preserve">Ο </w:t>
-      </w:r>
-      <w:r>
-        <w:rPr>
-          <w:lang w:val="el-GR"/>
-        </w:rPr>
-        <w:t xml:space="preserve">χρήστης επιλέγει είτε ανέβασμα </w:t>
-      </w:r>
-      <w:r>
-        <w:t>json</w:t>
-      </w:r>
-      <w:r>
-        <w:rPr>
-          <w:lang w:val="el-GR"/>
-        </w:rPr>
-        <w:t xml:space="preserve"> δεδομένων είτε να συμπληρώσει τη φόρμα ερωτηματολογίου που έχει ενσωματωθεί.</w:t>
-      </w:r>
-      <w:r>
-        <w:rPr>
-          <w:lang w:val="el-GR"/>
-        </w:rPr>
-        <w:t xml:space="preserve"> Όπως έχει περιγράφει και στο </w:t>
-      </w:r>
-      <w:r>
-        <w:t>project</w:t>
-      </w:r>
-      <w:r>
-        <w:rPr>
-          <w:lang w:val="el-GR"/>
-        </w:rPr>
-        <w:t xml:space="preserve"> </w:t>
-      </w:r>
-      <w:r>
-        <w:t>description</w:t>
-      </w:r>
-      <w:r>
-        <w:rPr>
-          <w:lang w:val="el-GR"/>
-        </w:rPr>
-        <w:t xml:space="preserve"> τα αρχεία </w:t>
-      </w:r>
-      <w:r>
-        <w:t>json</w:t>
-      </w:r>
-      <w:r>
-        <w:rPr>
-          <w:lang w:val="el-GR"/>
-        </w:rPr>
-        <w:t xml:space="preserve"> </w:t>
-      </w:r>
-      <w:r>
-        <w:rPr>
-          <w:lang w:val="el-GR"/>
-        </w:rPr>
-        <w:t>αποθηκεύονται προσωρινά σε μια βάση δεδομένων (</w:t>
-      </w:r>
-      <w:r>
-        <w:t>no</w:t>
-      </w:r>
-      <w:r>
-        <w:rPr>
-          <w:lang w:val="el-GR"/>
-        </w:rPr>
-        <w:t xml:space="preserve"> </w:t>
-      </w:r>
-      <w:proofErr w:type="spellStart"/>
-      <w:r>
-        <w:t>sql</w:t>
-      </w:r>
-      <w:proofErr w:type="spellEnd"/>
-      <w:r>
-        <w:rPr>
-          <w:lang w:val="el-GR"/>
-        </w:rPr>
-        <w:t>).</w:t>
-      </w:r>
-    </w:p>
-    <w:p>
-      <w:pPr>
-        <w:rPr>
-          <w:lang w:val="el-GR"/>
-        </w:rPr>
-      </w:pPr>
-    </w:p>
-    <w:p>
-      <w:pPr>
-        <w:rPr>
-          <w:lang w:val="el-GR"/>
-        </w:rPr>
-      </w:pPr>
-    </w:p>
-    <w:p>
-      <w:pPr>
-        <w:rPr>
-          <w:lang w:val="el-GR"/>
-        </w:rPr>
-      </w:pPr>
-    </w:p>
+    </w:p>
+    <w:p>
+      <w:pPr>
+        <w:rPr>
+          <w:lang w:val="el-GR"/>
+        </w:rPr>
+      </w:pPr>
+    </w:p>
+    <w:p>
+      <w:pPr>
+        <w:rPr>
+          <w:lang w:val="el-GR"/>
+        </w:rPr>
+      </w:pPr>
+    </w:p>
+    <w:p>
+      <w:pPr>
+        <w:jc w:val="center"/>
+        <w:rPr>
+          <w:b/>
+          <w:bCs/>
+          <w:sz w:val="28"/>
+          <w:szCs w:val="28"/>
+          <w:lang w:val="el-GR"/>
+        </w:rPr>
+      </w:pPr>
+      <w:bookmarkStart w:id="3" w:name="Form"/>
+      <w:r>
+        <w:rPr>
+          <w:b/>
+          <w:bCs/>
+          <w:sz w:val="28"/>
+          <w:szCs w:val="28"/>
+        </w:rPr>
+        <w:t>Complete</w:t>
+      </w:r>
+      <w:r>
+        <w:rPr>
+          <w:b/>
+          <w:bCs/>
+          <w:sz w:val="28"/>
+          <w:szCs w:val="28"/>
+          <w:lang w:val="el-GR"/>
+        </w:rPr>
+        <w:t xml:space="preserve"> </w:t>
+      </w:r>
+      <w:r>
+        <w:rPr>
+          <w:b/>
+          <w:bCs/>
+          <w:sz w:val="28"/>
+          <w:szCs w:val="28"/>
+        </w:rPr>
+        <w:t>Questionnaire</w:t>
+      </w:r>
+    </w:p>
+    <w:bookmarkEnd w:id="3"/>
     <w:p>
       <w:pPr>
         <w:rPr>
@@ -1436,21 +2078,20 @@
       <w:r>
         <w:rPr>
           <w:noProof/>
-          <w:lang w:val="el-GR"/>
         </w:rPr>
         <w:drawing>
-          <wp:anchor distT="0" distB="0" distL="114300" distR="114300" simplePos="0" relativeHeight="251662336" behindDoc="0" locked="0" layoutInCell="1" allowOverlap="1" wp14:anchorId="6B41B79A" wp14:editId="52EA6CA4">
+          <wp:anchor distT="0" distB="0" distL="114300" distR="114300" simplePos="0" relativeHeight="251663360" behindDoc="0" locked="0" layoutInCell="1" allowOverlap="1" wp14:anchorId="7C438893" wp14:editId="53094665">
             <wp:simplePos x="0" y="0"/>
             <wp:positionH relativeFrom="margin">
-              <wp:posOffset>1876425</wp:posOffset>
+              <wp:posOffset>-400050</wp:posOffset>
             </wp:positionH>
             <wp:positionV relativeFrom="margin">
-              <wp:posOffset>3638550</wp:posOffset>
+              <wp:posOffset>3743325</wp:posOffset>
             </wp:positionV>
-            <wp:extent cx="1731010" cy="3686175"/>
-            <wp:effectExtent l="0" t="0" r="2540" b="0"/>
+            <wp:extent cx="2222467" cy="4714875"/>
+            <wp:effectExtent l="0" t="0" r="6985" b="0"/>
             <wp:wrapSquare wrapText="bothSides"/>
-            <wp:docPr id="8" name="Εικόνα 8"/>
+            <wp:docPr id="4" name="Εικόνα 4"/>
             <wp:cNvGraphicFramePr>
               <a:graphicFrameLocks xmlns:a="http://schemas.openxmlformats.org/drawingml/2006/main" noChangeAspect="1"/>
             </wp:cNvGraphicFramePr>
@@ -1476,7 +2117,7 @@
                   <pic:spPr>
                     <a:xfrm>
                       <a:off x="0" y="0"/>
-                      <a:ext cx="1731010" cy="3686175"/>
+                      <a:ext cx="2222467" cy="4714875"/>
                     </a:xfrm>
                     <a:prstGeom prst="rect">
                       <a:avLst/>
@@ -1523,292 +2164,182 @@
           <w:lang w:val="el-GR"/>
         </w:rPr>
       </w:pPr>
-    </w:p>
-    <w:p>
-      <w:pPr>
-        <w:rPr>
-          <w:lang w:val="el-GR"/>
-        </w:rPr>
-      </w:pPr>
-    </w:p>
-    <w:p>
-      <w:pPr>
-        <w:rPr>
-          <w:lang w:val="el-GR"/>
-        </w:rPr>
-      </w:pPr>
-    </w:p>
-    <w:p>
-      <w:pPr>
-        <w:rPr>
-          <w:lang w:val="el-GR"/>
-        </w:rPr>
-      </w:pPr>
-    </w:p>
-    <w:p>
-      <w:pPr>
-        <w:rPr>
-          <w:lang w:val="el-GR"/>
-        </w:rPr>
-      </w:pPr>
-    </w:p>
-    <w:p>
-      <w:pPr>
-        <w:rPr>
-          <w:lang w:val="el-GR"/>
-        </w:rPr>
-      </w:pPr>
-    </w:p>
-    <w:p>
-      <w:pPr>
-        <w:rPr>
-          <w:lang w:val="el-GR"/>
-        </w:rPr>
-      </w:pPr>
-    </w:p>
-    <w:p>
-      <w:pPr>
-        <w:rPr>
-          <w:lang w:val="el-GR"/>
-        </w:rPr>
-      </w:pPr>
-    </w:p>
-    <w:p>
-      <w:pPr>
-        <w:rPr>
-          <w:lang w:val="el-GR"/>
-        </w:rPr>
-      </w:pPr>
-    </w:p>
-    <w:p>
-      <w:pPr>
-        <w:rPr>
-          <w:lang w:val="el-GR"/>
-        </w:rPr>
-      </w:pPr>
-    </w:p>
-    <w:p>
-      <w:pPr>
-        <w:rPr>
-          <w:lang w:val="el-GR"/>
-        </w:rPr>
-      </w:pPr>
-    </w:p>
-    <w:p>
-      <w:pPr>
-        <w:jc w:val="center"/>
-        <w:rPr>
-          <w:b/>
-          <w:bCs/>
-          <w:sz w:val="28"/>
-          <w:szCs w:val="28"/>
-          <w:lang w:val="el-GR"/>
-        </w:rPr>
-      </w:pPr>
-      <w:bookmarkStart w:id="2" w:name="Uploadjson"/>
-      <w:r>
-        <w:rPr>
-          <w:b/>
-          <w:bCs/>
-          <w:sz w:val="28"/>
-          <w:szCs w:val="28"/>
+      <w:r>
+        <w:rPr>
+          <w:lang w:val="el-GR"/>
+        </w:rPr>
+        <w:t xml:space="preserve">Ο χρήστης αν επιλέξει να συμπληρώσει τη φόρμα ερωτηματολογίου , μεταφέρεται σε ένα νέο παράθυρο όπου πρέπει να συνδεθεί με το λογαριασμό </w:t>
+      </w:r>
+      <w:r>
+        <w:t>google</w:t>
+      </w:r>
+      <w:r>
+        <w:rPr>
+          <w:lang w:val="el-GR"/>
+        </w:rPr>
+        <w:t xml:space="preserve"> του.</w:t>
+      </w:r>
+    </w:p>
+    <w:p>
+      <w:pPr>
+        <w:rPr>
+          <w:color w:val="5B9BD5" w:themeColor="accent5"/>
+          <w:lang w:val="el-GR"/>
+        </w:rPr>
+      </w:pPr>
+    </w:p>
+    <w:p>
+      <w:pPr>
+        <w:rPr>
+          <w:color w:val="5B9BD5" w:themeColor="accent5"/>
+          <w:lang w:val="el-GR"/>
+        </w:rPr>
+      </w:pPr>
+    </w:p>
+    <w:p>
+      <w:pPr>
+        <w:rPr>
+          <w:lang w:val="el-GR"/>
+        </w:rPr>
+      </w:pPr>
+      <w:r>
+        <w:rPr>
+          <w:lang w:val="el-GR"/>
+        </w:rPr>
+        <w:t xml:space="preserve">Αυτό είναι αναγκαίο λόγω της παρεχόμενης υπηρεσίας από την </w:t>
+      </w:r>
+      <w:r>
+        <w:t>google</w:t>
+      </w:r>
+      <w:r>
+        <w:rPr>
+          <w:lang w:val="el-GR"/>
+        </w:rPr>
+        <w:t>, όμως διασφαλίζεται πλήρης αφάνεια προσωπικών δεδομένων.</w:t>
+      </w:r>
+    </w:p>
+    <w:p>
+      <w:pPr>
+        <w:rPr>
+          <w:lang w:val="el-GR"/>
+        </w:rPr>
+      </w:pPr>
+    </w:p>
+    <w:p>
+      <w:pPr>
+        <w:rPr>
+          <w:lang w:val="el-GR"/>
+        </w:rPr>
+      </w:pPr>
+    </w:p>
+    <w:p>
+      <w:pPr>
+        <w:rPr>
+          <w:lang w:val="el-GR"/>
+        </w:rPr>
+      </w:pPr>
+    </w:p>
+    <w:p>
+      <w:pPr>
+        <w:rPr>
+          <w:lang w:val="el-GR"/>
+        </w:rPr>
+      </w:pPr>
+    </w:p>
+    <w:p>
+      <w:pPr>
+        <w:rPr>
+          <w:lang w:val="el-GR"/>
+        </w:rPr>
+      </w:pPr>
+    </w:p>
+    <w:p>
+      <w:pPr>
+        <w:rPr>
+          <w:lang w:val="el-GR"/>
+        </w:rPr>
+      </w:pPr>
+      <w:r>
+        <w:rPr>
+          <w:lang w:val="el-GR"/>
         </w:rPr>
         <w:lastRenderedPageBreak/>
-        <w:t>Upload</w:t>
-      </w:r>
-      <w:r>
-        <w:rPr>
-          <w:b/>
-          <w:bCs/>
-          <w:sz w:val="28"/>
-          <w:szCs w:val="28"/>
-          <w:lang w:val="el-GR"/>
-        </w:rPr>
-        <w:t xml:space="preserve"> </w:t>
-      </w:r>
-      <w:r>
-        <w:rPr>
-          <w:b/>
-          <w:bCs/>
-          <w:sz w:val="28"/>
-          <w:szCs w:val="28"/>
-        </w:rPr>
-        <w:t>Json</w:t>
-      </w:r>
-      <w:r>
-        <w:rPr>
-          <w:b/>
-          <w:bCs/>
-          <w:sz w:val="28"/>
-          <w:szCs w:val="28"/>
-          <w:lang w:val="el-GR"/>
-        </w:rPr>
-        <w:t xml:space="preserve"> </w:t>
-      </w:r>
-    </w:p>
-    <w:bookmarkEnd w:id="2"/>
-    <w:p>
-      <w:pPr>
-        <w:rPr>
-          <w:lang w:val="el-GR"/>
-        </w:rPr>
-      </w:pPr>
-    </w:p>
-    <w:p>
-      <w:pPr>
-        <w:rPr>
-          <w:lang w:val="el-GR"/>
-        </w:rPr>
-      </w:pPr>
-    </w:p>
-    <w:p>
-      <w:pPr>
-        <w:rPr>
-          <w:lang w:val="el-GR"/>
-        </w:rPr>
-      </w:pPr>
-      <w:r>
-        <w:rPr>
-          <w:lang w:val="el-GR"/>
-        </w:rPr>
-        <w:t xml:space="preserve">Ο χρήστης αφού επιλέξει να ανεβάσει αρχεία κινητικότητας, τύπου </w:t>
-      </w:r>
-      <w:r>
-        <w:t>json</w:t>
-      </w:r>
-      <w:r>
-        <w:rPr>
-          <w:lang w:val="el-GR"/>
-        </w:rPr>
-        <w:t xml:space="preserve">, μεταβαίνει σε παράθυρο του συστήματος, όπου το </w:t>
-      </w:r>
-      <w:r>
-        <w:t>android</w:t>
-      </w:r>
-      <w:r>
-        <w:rPr>
-          <w:lang w:val="el-GR"/>
-        </w:rPr>
-        <w:t xml:space="preserve"> εξάγει τα τελευταία </w:t>
-      </w:r>
-      <w:r>
-        <w:t>json</w:t>
-      </w:r>
-      <w:r>
-        <w:rPr>
-          <w:lang w:val="el-GR"/>
-        </w:rPr>
-        <w:t xml:space="preserve"> αρχεία(χρονικού εύρους 14 ημερών).</w:t>
-      </w:r>
-    </w:p>
-    <w:p>
-      <w:pPr>
-        <w:rPr>
-          <w:lang w:val="el-GR"/>
-        </w:rPr>
-      </w:pPr>
-    </w:p>
-    <w:p>
-      <w:pPr>
-        <w:rPr>
-          <w:lang w:val="el-GR"/>
-        </w:rPr>
-      </w:pPr>
-    </w:p>
-    <w:p>
-      <w:pPr>
-        <w:rPr>
-          <w:lang w:val="el-GR"/>
-        </w:rPr>
-      </w:pPr>
-      <w:r>
-        <w:rPr>
-          <w:lang w:val="el-GR"/>
-        </w:rPr>
-        <w:t xml:space="preserve">Ύστερα ο χρήστης, επιλέγει να ανεβάσει το πιστοποιητικό νόσου του και τέλος ανακατευθύνεται </w:t>
-      </w:r>
-    </w:p>
-    <w:p>
-      <w:pPr>
-        <w:rPr>
-          <w:lang w:val="el-GR"/>
-        </w:rPr>
-      </w:pPr>
-      <w:r>
-        <w:rPr>
-          <w:lang w:val="el-GR"/>
-        </w:rPr>
-        <w:t xml:space="preserve">στην </w:t>
-      </w:r>
-      <w:hyperlink w:anchor="MainInterface" w:history="1">
-        <w:r>
-          <w:rPr>
-            <w:rStyle w:val="-"/>
-            <w:color w:val="auto"/>
-            <w:lang w:val="el-GR"/>
-          </w:rPr>
-          <w:t>αρχική οθόνη της εφαρμογής.</w:t>
-        </w:r>
-      </w:hyperlink>
-    </w:p>
-    <w:p>
-      <w:pPr>
-        <w:rPr>
-          <w:lang w:val="el-GR"/>
-        </w:rPr>
-      </w:pPr>
-    </w:p>
-    <w:p>
-      <w:pPr>
-        <w:rPr>
-          <w:lang w:val="el-GR"/>
-        </w:rPr>
-      </w:pPr>
-    </w:p>
-    <w:p>
-      <w:pPr>
-        <w:jc w:val="center"/>
-        <w:rPr>
-          <w:b/>
-          <w:bCs/>
-          <w:sz w:val="28"/>
-          <w:szCs w:val="28"/>
-          <w:lang w:val="el-GR"/>
-        </w:rPr>
-      </w:pPr>
-      <w:bookmarkStart w:id="3" w:name="Form"/>
-      <w:r>
-        <w:rPr>
-          <w:b/>
-          <w:bCs/>
-          <w:sz w:val="28"/>
-          <w:szCs w:val="28"/>
-        </w:rPr>
-        <w:t>Complete</w:t>
-      </w:r>
-      <w:r>
-        <w:rPr>
-          <w:b/>
-          <w:bCs/>
-          <w:sz w:val="28"/>
-          <w:szCs w:val="28"/>
-          <w:lang w:val="el-GR"/>
-        </w:rPr>
-        <w:t xml:space="preserve"> </w:t>
-      </w:r>
-      <w:r>
-        <w:rPr>
-          <w:b/>
-          <w:bCs/>
-          <w:sz w:val="28"/>
-          <w:szCs w:val="28"/>
-        </w:rPr>
-        <w:t>Questionnaire</w:t>
-      </w:r>
-    </w:p>
-    <w:bookmarkEnd w:id="3"/>
-    <w:p>
-      <w:pPr>
+        <w:t xml:space="preserve">Ο χρήσης, αφού </w:t>
+      </w:r>
+      <w:r>
+        <w:rPr>
+          <w:lang w:val="el-GR"/>
+        </w:rPr>
+        <w:t>συνδεθεί στο λογαριασμό του, συνεχίζει στη</w:t>
+      </w:r>
+      <w:r>
+        <w:rPr>
+          <w:lang w:val="el-GR"/>
+        </w:rPr>
+        <w:t xml:space="preserve"> </w:t>
+      </w:r>
+      <w:r>
+        <w:rPr>
+          <w:lang w:val="el-GR"/>
+        </w:rPr>
+        <w:t xml:space="preserve">συμπλήρωση </w:t>
+      </w:r>
+      <w:r>
+        <w:rPr>
+          <w:lang w:val="el-GR"/>
+        </w:rPr>
+        <w:t xml:space="preserve"> το</w:t>
+      </w:r>
+      <w:r>
+        <w:rPr>
+          <w:lang w:val="el-GR"/>
+        </w:rPr>
+        <w:t>υ</w:t>
+      </w:r>
+      <w:r>
+        <w:rPr>
+          <w:lang w:val="el-GR"/>
+        </w:rPr>
+        <w:t xml:space="preserve"> Ερωτηματολ</w:t>
+      </w:r>
+      <w:r>
+        <w:rPr>
+          <w:lang w:val="el-GR"/>
+        </w:rPr>
+        <w:t xml:space="preserve">ογίου </w:t>
+      </w:r>
+      <w:r>
+        <w:rPr>
+          <w:lang w:val="el-GR"/>
+        </w:rPr>
+        <w:t xml:space="preserve">σε μια ανώνυμη, προ επιλεγμένη φόρμα του </w:t>
+      </w:r>
+      <w:r>
+        <w:t>google</w:t>
+      </w:r>
+      <w:r>
+        <w:rPr>
+          <w:lang w:val="el-GR"/>
+        </w:rPr>
+        <w:t>. Αυτή φαίνεται ως ακολούθως</w:t>
+      </w:r>
+      <w:r>
+        <w:rPr>
+          <w:lang w:val="el-GR"/>
+        </w:rPr>
+        <w:t>:</w:t>
+      </w:r>
+    </w:p>
+    <w:p>
+      <w:pPr>
+        <w:rPr>
+          <w:lang w:val="el-GR"/>
+        </w:rPr>
+      </w:pPr>
+    </w:p>
+    <w:p>
+      <w:pPr>
+        <w:jc w:val="center"/>
         <w:rPr>
           <w:lang w:val="el-GR"/>
         </w:rPr>
@@ -1818,18 +2349,10 @@
           <w:noProof/>
         </w:rPr>
         <w:drawing>
-          <wp:anchor distT="0" distB="0" distL="114300" distR="114300" simplePos="0" relativeHeight="251663360" behindDoc="0" locked="0" layoutInCell="1" allowOverlap="1" wp14:anchorId="7C438893" wp14:editId="53094665">
-            <wp:simplePos x="0" y="0"/>
-            <wp:positionH relativeFrom="margin">
-              <wp:posOffset>-400050</wp:posOffset>
-            </wp:positionH>
-            <wp:positionV relativeFrom="margin">
-              <wp:posOffset>3743325</wp:posOffset>
-            </wp:positionV>
-            <wp:extent cx="2222467" cy="4714875"/>
-            <wp:effectExtent l="0" t="0" r="6985" b="0"/>
-            <wp:wrapSquare wrapText="bothSides"/>
-            <wp:docPr id="4" name="Εικόνα 4"/>
+          <wp:inline distT="0" distB="0" distL="0" distR="0" wp14:anchorId="16097C7B" wp14:editId="04F932CF">
+            <wp:extent cx="4432632" cy="3640347"/>
+            <wp:effectExtent l="0" t="0" r="6350" b="0"/>
+            <wp:docPr id="6" name="Εικόνα 6"/>
             <wp:cNvGraphicFramePr>
               <a:graphicFrameLocks xmlns:a="http://schemas.openxmlformats.org/drawingml/2006/main" noChangeAspect="1"/>
             </wp:cNvGraphicFramePr>
@@ -1841,13 +2364,7 @@
                     <pic:cNvPicPr/>
                   </pic:nvPicPr>
                   <pic:blipFill>
-                    <a:blip r:embed="rId8" cstate="print">
-                      <a:extLst>
-                        <a:ext uri="{28A0092B-C50C-407E-A947-70E740481C1C}">
-                          <a14:useLocalDpi xmlns:a14="http://schemas.microsoft.com/office/drawing/2010/main" val="0"/>
-                        </a:ext>
-                      </a:extLst>
-                    </a:blip>
+                    <a:blip r:embed="rId8"/>
                     <a:stretch>
                       <a:fillRect/>
                     </a:stretch>
@@ -1855,7 +2372,7 @@
                   <pic:spPr>
                     <a:xfrm>
                       <a:off x="0" y="0"/>
-                      <a:ext cx="2222467" cy="4714875"/>
+                      <a:ext cx="4464189" cy="3666264"/>
                     </a:xfrm>
                     <a:prstGeom prst="rect">
                       <a:avLst/>
@@ -1864,7 +2381,7 @@
                 </pic:pic>
               </a:graphicData>
             </a:graphic>
-          </wp:anchor>
+          </wp:inline>
         </w:drawing>
       </w:r>
     </w:p>
@@ -1874,235 +2391,16 @@
           <w:lang w:val="el-GR"/>
         </w:rPr>
       </w:pPr>
-    </w:p>
-    <w:p>
-      <w:pPr>
-        <w:rPr>
-          <w:lang w:val="el-GR"/>
-        </w:rPr>
-      </w:pPr>
-    </w:p>
-    <w:p>
-      <w:pPr>
-        <w:rPr>
-          <w:lang w:val="el-GR"/>
-        </w:rPr>
-      </w:pPr>
-    </w:p>
-    <w:p>
-      <w:pPr>
-        <w:rPr>
-          <w:lang w:val="el-GR"/>
-        </w:rPr>
-      </w:pPr>
-    </w:p>
-    <w:p>
-      <w:pPr>
-        <w:rPr>
-          <w:color w:val="5B9BD5" w:themeColor="accent5"/>
-          <w:lang w:val="el-GR"/>
-        </w:rPr>
-      </w:pPr>
-      <w:r>
-        <w:rPr>
-          <w:color w:val="5B9BD5" w:themeColor="accent5"/>
-          <w:lang w:val="el-GR"/>
-        </w:rPr>
-        <w:t xml:space="preserve">Ο χρήστης αν επιλέξει να συμπληρώσει τη φόρμα ερωτηματολογίου , μεταφέρεται σε ένα νέο παράθυρο όπου πρέπει να συνδεθεί με το λογαριασμό </w:t>
-      </w:r>
-      <w:r>
-        <w:rPr>
-          <w:color w:val="5B9BD5" w:themeColor="accent5"/>
-        </w:rPr>
-        <w:t>google</w:t>
-      </w:r>
-      <w:r>
-        <w:rPr>
-          <w:color w:val="5B9BD5" w:themeColor="accent5"/>
-          <w:lang w:val="el-GR"/>
-        </w:rPr>
-        <w:t xml:space="preserve"> του.</w:t>
-      </w:r>
-    </w:p>
-    <w:p>
-      <w:pPr>
-        <w:rPr>
-          <w:color w:val="5B9BD5" w:themeColor="accent5"/>
-          <w:lang w:val="el-GR"/>
-        </w:rPr>
-      </w:pPr>
-    </w:p>
-    <w:p>
-      <w:pPr>
-        <w:rPr>
-          <w:color w:val="5B9BD5" w:themeColor="accent5"/>
-          <w:lang w:val="el-GR"/>
-        </w:rPr>
-      </w:pPr>
-    </w:p>
-    <w:p>
-      <w:pPr>
-        <w:rPr>
-          <w:color w:val="5B9BD5" w:themeColor="accent5"/>
-          <w:lang w:val="el-GR"/>
-        </w:rPr>
-      </w:pPr>
-      <w:r>
-        <w:rPr>
-          <w:color w:val="5B9BD5" w:themeColor="accent5"/>
-          <w:lang w:val="el-GR"/>
-        </w:rPr>
-        <w:t xml:space="preserve">Αυτό είναι αναγκαίο λόγω της παρεχόμενης υπηρεσίας από την </w:t>
-      </w:r>
-      <w:r>
-        <w:rPr>
-          <w:color w:val="5B9BD5" w:themeColor="accent5"/>
-        </w:rPr>
-        <w:t>google</w:t>
-      </w:r>
-      <w:r>
-        <w:rPr>
-          <w:color w:val="5B9BD5" w:themeColor="accent5"/>
-          <w:lang w:val="el-GR"/>
-        </w:rPr>
-        <w:t>, όμως διασφαλίζεται πλήρης αφάνεια προσωπικών δεδομένων.</w:t>
-      </w:r>
-    </w:p>
-    <w:p>
-      <w:pPr>
-        <w:rPr>
-          <w:lang w:val="el-GR"/>
-        </w:rPr>
-      </w:pPr>
-    </w:p>
-    <w:p>
-      <w:pPr>
-        <w:rPr>
-          <w:lang w:val="el-GR"/>
-        </w:rPr>
-      </w:pPr>
-    </w:p>
-    <w:p>
-      <w:pPr>
-        <w:rPr>
-          <w:lang w:val="el-GR"/>
-        </w:rPr>
-      </w:pPr>
-    </w:p>
-    <w:p>
-      <w:pPr>
-        <w:rPr>
-          <w:lang w:val="el-GR"/>
-        </w:rPr>
-      </w:pPr>
-    </w:p>
-    <w:p>
-      <w:pPr>
-        <w:rPr>
-          <w:lang w:val="el-GR"/>
-        </w:rPr>
-      </w:pPr>
-    </w:p>
-    <w:p>
-      <w:pPr>
-        <w:rPr>
-          <w:lang w:val="el-GR"/>
-        </w:rPr>
-      </w:pPr>
-      <w:r>
-        <w:rPr>
-          <w:lang w:val="el-GR"/>
-        </w:rPr>
-        <w:lastRenderedPageBreak/>
-        <w:t xml:space="preserve">Ο χρήσης, αφού </w:t>
-      </w:r>
-      <w:r>
-        <w:rPr>
-          <w:lang w:val="el-GR"/>
-        </w:rPr>
-        <w:t>συνδεθεί στο λογαριασμό του, συνεχίζει στη</w:t>
-      </w:r>
-      <w:r>
-        <w:rPr>
-          <w:lang w:val="el-GR"/>
-        </w:rPr>
-        <w:t xml:space="preserve"> </w:t>
-      </w:r>
-      <w:r>
-        <w:rPr>
-          <w:lang w:val="el-GR"/>
-        </w:rPr>
-        <w:t xml:space="preserve">συμπλήρωση </w:t>
-      </w:r>
-      <w:r>
-        <w:rPr>
-          <w:lang w:val="el-GR"/>
-        </w:rPr>
-        <w:t xml:space="preserve"> το</w:t>
-      </w:r>
-      <w:r>
-        <w:rPr>
-          <w:lang w:val="el-GR"/>
-        </w:rPr>
-        <w:t>υ</w:t>
-      </w:r>
-      <w:r>
-        <w:rPr>
-          <w:lang w:val="el-GR"/>
-        </w:rPr>
-        <w:t xml:space="preserve"> Ερωτηματολ</w:t>
-      </w:r>
-      <w:r>
-        <w:rPr>
-          <w:lang w:val="el-GR"/>
-        </w:rPr>
-        <w:t xml:space="preserve">ογίου </w:t>
-      </w:r>
-      <w:r>
-        <w:rPr>
-          <w:lang w:val="el-GR"/>
-        </w:rPr>
-        <w:t xml:space="preserve">σε μια ανώνυμη, προ επιλεγμένη φόρμα του </w:t>
-      </w:r>
-      <w:r>
-        <w:t>google</w:t>
-      </w:r>
-      <w:r>
-        <w:rPr>
-          <w:lang w:val="el-GR"/>
-        </w:rPr>
-        <w:t>. Αυτή φαίνεται ως ακολούθως</w:t>
-      </w:r>
-      <w:r>
-        <w:rPr>
-          <w:lang w:val="el-GR"/>
-        </w:rPr>
-        <w:t>:</w:t>
-      </w:r>
-    </w:p>
-    <w:p>
-      <w:pPr>
-        <w:rPr>
-          <w:lang w:val="el-GR"/>
-        </w:rPr>
-      </w:pPr>
-    </w:p>
-    <w:p>
-      <w:pPr>
-        <w:jc w:val="center"/>
-        <w:rPr>
-          <w:lang w:val="el-GR"/>
-        </w:rPr>
-      </w:pPr>
       <w:r>
         <w:rPr>
           <w:noProof/>
+          <w:lang w:val="el-GR"/>
         </w:rPr>
         <w:drawing>
-          <wp:inline distT="0" distB="0" distL="0" distR="0" wp14:anchorId="16097C7B" wp14:editId="04F932CF">
-            <wp:extent cx="4432632" cy="3640347"/>
-            <wp:effectExtent l="0" t="0" r="6350" b="0"/>
-            <wp:docPr id="6" name="Εικόνα 6"/>
+          <wp:inline distT="0" distB="0" distL="0" distR="0" wp14:anchorId="671EE48C" wp14:editId="2732B54A">
+            <wp:extent cx="5943600" cy="2465070"/>
+            <wp:effectExtent l="0" t="0" r="0" b="0"/>
+            <wp:docPr id="7" name="Εικόνα 7"/>
             <wp:cNvGraphicFramePr>
               <a:graphicFrameLocks xmlns:a="http://schemas.openxmlformats.org/drawingml/2006/main" noChangeAspect="1"/>
             </wp:cNvGraphicFramePr>
@@ -2122,54 +2420,6 @@
                   <pic:spPr>
                     <a:xfrm>
                       <a:off x="0" y="0"/>
-                      <a:ext cx="4464189" cy="3666264"/>
-                    </a:xfrm>
-                    <a:prstGeom prst="rect">
-                      <a:avLst/>
-                    </a:prstGeom>
-                  </pic:spPr>
-                </pic:pic>
-              </a:graphicData>
-            </a:graphic>
-          </wp:inline>
-        </w:drawing>
-      </w:r>
-    </w:p>
-    <w:p>
-      <w:pPr>
-        <w:rPr>
-          <w:lang w:val="el-GR"/>
-        </w:rPr>
-      </w:pPr>
-      <w:r>
-        <w:rPr>
-          <w:noProof/>
-          <w:lang w:val="el-GR"/>
-        </w:rPr>
-        <w:drawing>
-          <wp:inline distT="0" distB="0" distL="0" distR="0" wp14:anchorId="671EE48C" wp14:editId="2732B54A">
-            <wp:extent cx="5943600" cy="2465070"/>
-            <wp:effectExtent l="0" t="0" r="0" b="0"/>
-            <wp:docPr id="7" name="Εικόνα 7"/>
-            <wp:cNvGraphicFramePr>
-              <a:graphicFrameLocks xmlns:a="http://schemas.openxmlformats.org/drawingml/2006/main" noChangeAspect="1"/>
-            </wp:cNvGraphicFramePr>
-            <a:graphic xmlns:a="http://schemas.openxmlformats.org/drawingml/2006/main">
-              <a:graphicData uri="http://schemas.openxmlformats.org/drawingml/2006/picture">
-                <pic:pic xmlns:pic="http://schemas.openxmlformats.org/drawingml/2006/picture">
-                  <pic:nvPicPr>
-                    <pic:cNvPr id="1" name=""/>
-                    <pic:cNvPicPr/>
-                  </pic:nvPicPr>
-                  <pic:blipFill>
-                    <a:blip r:embed="rId10"/>
-                    <a:stretch>
-                      <a:fillRect/>
-                    </a:stretch>
-                  </pic:blipFill>
-                  <pic:spPr>
-                    <a:xfrm>
-                      <a:off x="0" y="0"/>
                       <a:ext cx="5943600" cy="2465070"/>
                     </a:xfrm>
                     <a:prstGeom prst="rect">
@@ -2186,13 +2436,11 @@
     <w:p>
       <w:pPr>
         <w:rPr>
-          <w:color w:val="5B9BD5" w:themeColor="accent5"/>
-          <w:lang w:val="el-GR"/>
-        </w:rPr>
-      </w:pPr>
-      <w:r>
-        <w:rPr>
-          <w:color w:val="5B9BD5" w:themeColor="accent5"/>
+          <w:lang w:val="el-GR"/>
+        </w:rPr>
+      </w:pPr>
+      <w:r>
+        <w:rPr>
           <w:lang w:val="el-GR"/>
         </w:rPr>
         <w:t xml:space="preserve">Στο τέλος δίνεται η επιλογή εάν άλλαξε γνώμη να ανεβάσει αρχεία κινητικότητας μιας και έτσι επιτυγχάνεται πολύ πιο αποτελεσματική </w:t>
@@ -2200,7 +2448,6 @@
       <w:proofErr w:type="spellStart"/>
       <w:r>
         <w:rPr>
-          <w:color w:val="5B9BD5" w:themeColor="accent5"/>
           <w:lang w:val="el-GR"/>
         </w:rPr>
         <w:t>ιχνηλάτηση</w:t>
@@ -2208,7 +2455,6 @@
       <w:proofErr w:type="spellEnd"/>
       <w:r>
         <w:rPr>
-          <w:color w:val="5B9BD5" w:themeColor="accent5"/>
           <w:lang w:val="el-GR"/>
         </w:rPr>
         <w:t>.</w:t>
@@ -2311,26 +2557,19 @@
           <w:lang w:val="el-GR"/>
         </w:rPr>
       </w:pPr>
-    </w:p>
-    <w:p>
-      <w:pPr>
-        <w:rPr>
-          <w:lang w:val="el-GR"/>
-        </w:rPr>
-      </w:pPr>
       <w:r>
         <w:rPr>
           <w:noProof/>
           <w:lang w:val="el-GR"/>
         </w:rPr>
         <w:drawing>
-          <wp:anchor distT="0" distB="0" distL="114300" distR="114300" simplePos="0" relativeHeight="251661312" behindDoc="0" locked="0" layoutInCell="1" allowOverlap="1" wp14:anchorId="5F6196F9" wp14:editId="568B7CDB">
+          <wp:anchor distT="0" distB="0" distL="114300" distR="114300" simplePos="0" relativeHeight="251661312" behindDoc="0" locked="0" layoutInCell="1" allowOverlap="1" wp14:anchorId="5F6196F9" wp14:editId="1B2BCC12">
             <wp:simplePos x="0" y="0"/>
             <wp:positionH relativeFrom="margin">
-              <wp:posOffset>-334010</wp:posOffset>
+              <wp:posOffset>-437377</wp:posOffset>
             </wp:positionH>
             <wp:positionV relativeFrom="margin">
-              <wp:posOffset>1709420</wp:posOffset>
+              <wp:posOffset>1327757</wp:posOffset>
             </wp:positionV>
             <wp:extent cx="2440940" cy="5215890"/>
             <wp:effectExtent l="0" t="0" r="0" b="3810"/>
@@ -2347,7 +2586,7 @@
                     <pic:cNvPicPr/>
                   </pic:nvPicPr>
                   <pic:blipFill>
-                    <a:blip r:embed="rId11">
+                    <a:blip r:embed="rId10">
                       <a:extLst>
                         <a:ext uri="{28A0092B-C50C-407E-A947-70E740481C1C}">
                           <a14:useLocalDpi xmlns:a14="http://schemas.microsoft.com/office/drawing/2010/main" val="0"/>
@@ -2396,14 +2635,7 @@
     </w:p>
     <w:p>
       <w:pPr>
-        <w:rPr>
-          <w:lang w:val="el-GR"/>
-        </w:rPr>
-      </w:pPr>
-    </w:p>
-    <w:p>
-      <w:pPr>
-        <w:jc w:val="center"/>
+        <w:ind w:left="1440" w:firstLine="720"/>
         <w:rPr>
           <w:b/>
           <w:bCs/>
@@ -2419,6 +2651,16 @@
           <w:bCs/>
           <w:sz w:val="28"/>
           <w:szCs w:val="28"/>
+          <w:lang w:val="el-GR"/>
+        </w:rPr>
+        <w:t xml:space="preserve">                            </w:t>
+      </w:r>
+      <w:r>
+        <w:rPr>
+          <w:b/>
+          <w:bCs/>
+          <w:sz w:val="28"/>
+          <w:szCs w:val="28"/>
         </w:rPr>
         <w:t>Stay</w:t>
       </w:r>
@@ -2456,6 +2698,20 @@
           <w:lang w:val="el-GR"/>
         </w:rPr>
       </w:pPr>
+    </w:p>
+    <w:p>
+      <w:pPr>
+        <w:rPr>
+          <w:lang w:val="el-GR"/>
+        </w:rPr>
+      </w:pPr>
+    </w:p>
+    <w:p>
+      <w:pPr>
+        <w:rPr>
+          <w:lang w:val="el-GR"/>
+        </w:rPr>
+      </w:pPr>
       <w:r>
         <w:rPr>
           <w:lang w:val="el-GR"/>
@@ -2478,7 +2734,33 @@
         <w:rPr>
           <w:lang w:val="el-GR"/>
         </w:rPr>
-        <w:t xml:space="preserve"> της εφαρμογής όπου μπορεί να ενημερωθεί, να προηγηθεί, να κλείσει ραντεβού κλπ. Η προηγούμενη λειτουργία (το να ανεβάσει κάποιοι είδους αρχείο), φυσ</w:t>
+        <w:t xml:space="preserve"> της εφαρμογής όπου μπορεί να </w:t>
+      </w:r>
+      <w:r>
+        <w:rPr>
+          <w:lang w:val="el-GR"/>
+        </w:rPr>
+        <w:t xml:space="preserve">επιλέξει από το πάνω αριστερά </w:t>
+      </w:r>
+      <w:proofErr w:type="spellStart"/>
+      <w:r>
+        <w:rPr>
+          <w:lang w:val="el-GR"/>
+        </w:rPr>
+        <w:t>αναδιπλώμενο</w:t>
+      </w:r>
+      <w:proofErr w:type="spellEnd"/>
+      <w:r>
+        <w:rPr>
+          <w:lang w:val="el-GR"/>
+        </w:rPr>
+        <w:t xml:space="preserve"> παράθυρο τι θέλει να κάνει</w:t>
+      </w:r>
+      <w:r>
+        <w:rPr>
+          <w:lang w:val="el-GR"/>
+        </w:rPr>
+        <w:t>. Η προηγούμενη λειτουργία (το να ανεβάσει κάποιοι είδους αρχείο), φυσ</w:t>
       </w:r>
       <w:r>
         <w:rPr>
@@ -2503,13 +2785,25 @@
     <w:p>
       <w:pPr>
         <w:rPr>
-          <w:color w:val="5B9BD5" w:themeColor="accent5"/>
-          <w:lang w:val="el-GR"/>
-        </w:rPr>
-      </w:pPr>
-      <w:r>
-        <w:rPr>
-          <w:color w:val="5B9BD5" w:themeColor="accent5"/>
+          <w:lang w:val="el-GR"/>
+        </w:rPr>
+      </w:pPr>
+    </w:p>
+    <w:p>
+      <w:pPr>
+        <w:rPr>
+          <w:lang w:val="el-GR"/>
+        </w:rPr>
+      </w:pPr>
+    </w:p>
+    <w:p>
+      <w:pPr>
+        <w:rPr>
+          <w:lang w:val="el-GR"/>
+        </w:rPr>
+      </w:pPr>
+      <w:r>
+        <w:rPr>
           <w:lang w:val="el-GR"/>
         </w:rPr>
         <w:t xml:space="preserve">Εδώ ο χρήστης έχει πολλαπλές επιλογές: Να </w:t>
@@ -2517,7 +2811,6 @@
       <w:proofErr w:type="spellStart"/>
       <w:r>
         <w:rPr>
-          <w:color w:val="5B9BD5" w:themeColor="accent5"/>
           <w:lang w:val="el-GR"/>
         </w:rPr>
         <w:t>πλοηγηθεί</w:t>
@@ -2525,39 +2818,57 @@
       <w:proofErr w:type="spellEnd"/>
       <w:r>
         <w:rPr>
-          <w:color w:val="5B9BD5" w:themeColor="accent5"/>
-          <w:lang w:val="el-GR"/>
-        </w:rPr>
-        <w:t xml:space="preserve"> , να διαβάσει επίσημα νέα της Πανδημίας και ειδησεογραφικά άρθρα, να δει στατιστικά της πανδημίας και μέρη υψηλής επικινδυνότητας κλπ.</w:t>
-      </w:r>
-    </w:p>
-    <w:p>
-      <w:pPr>
-        <w:rPr>
-          <w:lang w:val="el-GR"/>
-        </w:rPr>
-      </w:pPr>
-    </w:p>
-    <w:p>
-      <w:pPr>
-        <w:rPr>
-          <w:lang w:val="el-GR"/>
-        </w:rPr>
-      </w:pPr>
-    </w:p>
-    <w:p>
-      <w:pPr>
-        <w:rPr>
-          <w:lang w:val="el-GR"/>
-        </w:rPr>
-      </w:pPr>
-    </w:p>
-    <w:p>
-      <w:pPr>
-        <w:rPr>
-          <w:lang w:val="el-GR"/>
-        </w:rPr>
-      </w:pPr>
+          <w:lang w:val="el-GR"/>
+        </w:rPr>
+        <w:t xml:space="preserve"> , </w:t>
+      </w:r>
+      <w:hyperlink w:anchor="Guidelines" w:history="1">
+        <w:r>
+          <w:rPr>
+            <w:rStyle w:val="-"/>
+            <w:lang w:val="el-GR"/>
+          </w:rPr>
+          <w:t>να διαβάσει επίσημα νέα τ</w:t>
+        </w:r>
+        <w:r>
+          <w:rPr>
+            <w:rStyle w:val="-"/>
+            <w:lang w:val="el-GR"/>
+          </w:rPr>
+          <w:t>η</w:t>
+        </w:r>
+        <w:r>
+          <w:rPr>
+            <w:rStyle w:val="-"/>
+            <w:lang w:val="el-GR"/>
+          </w:rPr>
+          <w:t>ς Πανδημίας</w:t>
+        </w:r>
+      </w:hyperlink>
+      <w:r>
+        <w:rPr>
+          <w:lang w:val="el-GR"/>
+        </w:rPr>
+        <w:t xml:space="preserve"> και ειδησεογραφικά άρθρα, να δει στατιστικά της πανδημίας και μέρη υψηλής επικινδυνότητας</w:t>
+      </w:r>
+      <w:r>
+        <w:rPr>
+          <w:lang w:val="el-GR"/>
+        </w:rPr>
+        <w:t xml:space="preserve">, να κλείσει ραντεβού σε επιλεγμένα νοσοκομεία ή </w:t>
+      </w:r>
+      <w:r>
+        <w:rPr>
+          <w:lang w:val="el-GR"/>
+        </w:rPr>
+        <w:t>να μεταβεί σε όποια άλλη λειτουργία, του παρέχει η εφαρμογή</w:t>
+      </w:r>
+      <w:r>
+        <w:rPr>
+          <w:lang w:val="el-GR"/>
+        </w:rPr>
+        <w:t>.</w:t>
+      </w:r>
     </w:p>
     <w:p>
       <w:pPr>
@@ -2629,7 +2940,10 @@
         <w:t xml:space="preserve"> </w:t>
       </w:r>
       <w:r>
-        <w:t>drawer</w:t>
+        <w:t>D</w:t>
+      </w:r>
+      <w:r>
+        <w:t>rawer</w:t>
       </w:r>
       <w:r>
         <w:rPr>
@@ -2667,53 +2981,181 @@
         </w:rPr>
         <w:t xml:space="preserve"> εφαρμογής μας.</w:t>
       </w:r>
-    </w:p>
-    <w:p>
-      <w:pPr>
-        <w:rPr>
-          <w:lang w:val="el-GR"/>
-        </w:rPr>
-      </w:pPr>
-    </w:p>
-    <w:p>
-      <w:pPr>
-        <w:jc w:val="center"/>
-        <w:rPr>
-          <w:b/>
-          <w:bCs/>
-          <w:color w:val="5B9BD5" w:themeColor="accent5"/>
-          <w:sz w:val="28"/>
-          <w:szCs w:val="28"/>
-          <w:lang w:val="el-GR"/>
-        </w:rPr>
-      </w:pPr>
-      <w:r>
-        <w:rPr>
-          <w:b/>
-          <w:bCs/>
-          <w:color w:val="5B9BD5" w:themeColor="accent5"/>
-          <w:sz w:val="28"/>
-          <w:szCs w:val="28"/>
-        </w:rPr>
-        <w:lastRenderedPageBreak/>
+      <w:r>
+        <w:rPr>
+          <w:lang w:val="el-GR"/>
+        </w:rPr>
+        <w:t xml:space="preserve"> Αυτές είναι αντικείμενα τύπου </w:t>
+      </w:r>
+      <w:r>
+        <w:t>fragment</w:t>
+      </w:r>
+      <w:r>
+        <w:rPr>
+          <w:lang w:val="el-GR"/>
+        </w:rPr>
+        <w:t xml:space="preserve">, που χειρίζονται διαφορετικά από το </w:t>
+      </w:r>
+      <w:r>
+        <w:t>Android</w:t>
+      </w:r>
+      <w:r>
+        <w:rPr>
+          <w:lang w:val="el-GR"/>
+        </w:rPr>
+        <w:t xml:space="preserve"> </w:t>
+      </w:r>
+      <w:r>
+        <w:t>Studio</w:t>
+      </w:r>
+      <w:r>
+        <w:rPr>
+          <w:lang w:val="el-GR"/>
+        </w:rPr>
+        <w:t xml:space="preserve"> </w:t>
+      </w:r>
+      <w:r>
+        <w:rPr>
+          <w:lang w:val="el-GR"/>
+        </w:rPr>
+        <w:t>σε σχέση με τις Δραστηριότητες –</w:t>
+      </w:r>
+      <w:r>
+        <w:rPr>
+          <w:lang w:val="el-GR"/>
+        </w:rPr>
+        <w:t xml:space="preserve"> </w:t>
+      </w:r>
+      <w:r>
+        <w:t>Activities</w:t>
+      </w:r>
+      <w:r>
+        <w:rPr>
+          <w:lang w:val="el-GR"/>
+        </w:rPr>
+        <w:t>.</w:t>
+      </w:r>
+      <w:r>
+        <w:rPr>
+          <w:lang w:val="el-GR"/>
+        </w:rPr>
+        <w:t xml:space="preserve"> </w:t>
+      </w:r>
+      <w:r>
+        <w:rPr>
+          <w:lang w:val="el-GR"/>
+        </w:rPr>
+        <w:t>Γενικά προσφέρουν καλύτερη απόδοση</w:t>
+      </w:r>
+      <w:r>
+        <w:rPr>
+          <w:lang w:val="el-GR"/>
+        </w:rPr>
+        <w:t xml:space="preserve">(, καθώς δεσμεύουν την ίδια θέση στη μνήμη) </w:t>
+      </w:r>
+      <w:r>
+        <w:rPr>
+          <w:lang w:val="el-GR"/>
+        </w:rPr>
+        <w:t>,</w:t>
+      </w:r>
+      <w:r>
+        <w:rPr>
+          <w:lang w:val="el-GR"/>
+        </w:rPr>
+        <w:t>καλύτερη</w:t>
+      </w:r>
+      <w:r>
+        <w:rPr>
+          <w:lang w:val="el-GR"/>
+        </w:rPr>
+        <w:t xml:space="preserve"> οργάνωση των λειτουργιών</w:t>
+      </w:r>
+      <w:r>
+        <w:rPr>
+          <w:lang w:val="el-GR"/>
+        </w:rPr>
+        <w:t xml:space="preserve">(, που αναπαρίστανται ως ένα είδος γραφήματος που σχεδιάζει ο προγραμματιστής όπως επιθυμεί) και μεγαλύτερη ευελιξία ως προς το </w:t>
+      </w:r>
+      <w:r>
+        <w:t>life</w:t>
+      </w:r>
+      <w:r>
+        <w:rPr>
+          <w:lang w:val="el-GR"/>
+        </w:rPr>
+        <w:t xml:space="preserve"> </w:t>
+      </w:r>
+      <w:r>
+        <w:t>cycle</w:t>
+      </w:r>
+      <w:r>
+        <w:rPr>
+          <w:lang w:val="el-GR"/>
+        </w:rPr>
+        <w:t xml:space="preserve"> </w:t>
+      </w:r>
+      <w:r>
+        <w:rPr>
+          <w:lang w:val="el-GR"/>
+        </w:rPr>
+        <w:t xml:space="preserve">τους καθώς μπορούμε να τα </w:t>
+      </w:r>
+      <w:r>
+        <w:rPr>
+          <w:lang w:val="el-GR"/>
+        </w:rPr>
+        <w:t>δημιουργήσουμε ή διαγράψουμε όποτε επιθυμούμε κατά τη διάρκεια της εφαρμογής.</w:t>
+      </w:r>
+    </w:p>
+    <w:p>
+      <w:pPr>
+        <w:rPr>
+          <w:lang w:val="el-GR"/>
+        </w:rPr>
+      </w:pPr>
+    </w:p>
+    <w:p>
+      <w:pPr>
+        <w:rPr>
+          <w:lang w:val="el-GR"/>
+        </w:rPr>
+      </w:pPr>
+    </w:p>
+    <w:p>
+      <w:pPr>
+        <w:jc w:val="center"/>
+        <w:rPr>
+          <w:b/>
+          <w:bCs/>
+          <w:sz w:val="28"/>
+          <w:szCs w:val="28"/>
+          <w:lang w:val="el-GR"/>
+        </w:rPr>
+      </w:pPr>
+      <w:r>
+        <w:rPr>
+          <w:b/>
+          <w:bCs/>
+          <w:sz w:val="28"/>
+          <w:szCs w:val="28"/>
+        </w:rPr>
         <w:t>Search</w:t>
       </w:r>
       <w:r>
         <w:rPr>
           <w:b/>
           <w:bCs/>
-          <w:color w:val="5B9BD5" w:themeColor="accent5"/>
-          <w:sz w:val="28"/>
-          <w:szCs w:val="28"/>
-          <w:lang w:val="el-GR"/>
-        </w:rPr>
-        <w:t xml:space="preserve"> </w:t>
-      </w:r>
-      <w:r>
-        <w:rPr>
-          <w:b/>
-          <w:bCs/>
-          <w:color w:val="5B9BD5" w:themeColor="accent5"/>
+          <w:sz w:val="28"/>
+          <w:szCs w:val="28"/>
+          <w:lang w:val="el-GR"/>
+        </w:rPr>
+        <w:t xml:space="preserve"> </w:t>
+      </w:r>
+      <w:r>
+        <w:rPr>
+          <w:b/>
+          <w:bCs/>
           <w:sz w:val="28"/>
           <w:szCs w:val="28"/>
         </w:rPr>
@@ -2723,18 +3165,16 @@
         <w:rPr>
           <w:b/>
           <w:bCs/>
-          <w:color w:val="5B9BD5" w:themeColor="accent5"/>
-          <w:sz w:val="28"/>
-          <w:szCs w:val="28"/>
-          <w:lang w:val="el-GR"/>
-        </w:rPr>
-        <w:t xml:space="preserve"> </w:t>
-      </w:r>
-      <w:r>
-        <w:rPr>
-          <w:b/>
-          <w:bCs/>
-          <w:color w:val="5B9BD5" w:themeColor="accent5"/>
+          <w:sz w:val="28"/>
+          <w:szCs w:val="28"/>
+          <w:lang w:val="el-GR"/>
+        </w:rPr>
+        <w:t xml:space="preserve"> </w:t>
+      </w:r>
+      <w:r>
+        <w:rPr>
+          <w:b/>
+          <w:bCs/>
           <w:sz w:val="28"/>
           <w:szCs w:val="28"/>
         </w:rPr>
@@ -2744,18 +3184,16 @@
         <w:rPr>
           <w:b/>
           <w:bCs/>
-          <w:color w:val="5B9BD5" w:themeColor="accent5"/>
-          <w:sz w:val="28"/>
-          <w:szCs w:val="28"/>
-          <w:lang w:val="el-GR"/>
-        </w:rPr>
-        <w:t xml:space="preserve"> </w:t>
-      </w:r>
-      <w:r>
-        <w:rPr>
-          <w:b/>
-          <w:bCs/>
-          <w:color w:val="5B9BD5" w:themeColor="accent5"/>
+          <w:sz w:val="28"/>
+          <w:szCs w:val="28"/>
+          <w:lang w:val="el-GR"/>
+        </w:rPr>
+        <w:t xml:space="preserve"> </w:t>
+      </w:r>
+      <w:r>
+        <w:rPr>
+          <w:b/>
+          <w:bCs/>
           <w:sz w:val="28"/>
           <w:szCs w:val="28"/>
         </w:rPr>
@@ -2791,6 +3229,7 @@
       </w:pPr>
       <w:r>
         <w:rPr>
+          <w:noProof/>
           <w:lang w:val="el-GR"/>
         </w:rPr>
         <w:drawing>
@@ -2817,7 +3256,7 @@
                     <pic:cNvPicPr/>
                   </pic:nvPicPr>
                   <pic:blipFill>
-                    <a:blip r:embed="rId12">
+                    <a:blip r:embed="rId11">
                       <a:extLst>
                         <a:ext uri="{28A0092B-C50C-407E-A947-70E740481C1C}">
                           <a14:useLocalDpi xmlns:a14="http://schemas.microsoft.com/office/drawing/2010/main" val="0"/>
@@ -2875,145 +3314,105 @@
       </w:r>
       <w:r>
         <w:rPr>
-          <w:color w:val="5B9BD5" w:themeColor="accent5"/>
           <w:lang w:val="el-GR"/>
         </w:rPr>
         <w:t xml:space="preserve">Το </w:t>
       </w:r>
       <w:r>
-        <w:rPr>
-          <w:color w:val="5B9BD5" w:themeColor="accent5"/>
-        </w:rPr>
         <w:t>tab</w:t>
       </w:r>
       <w:r>
         <w:rPr>
-          <w:color w:val="5B9BD5" w:themeColor="accent5"/>
-          <w:lang w:val="el-GR"/>
-        </w:rPr>
-        <w:t xml:space="preserve"> </w:t>
-      </w:r>
-      <w:r>
-        <w:rPr>
-          <w:color w:val="5B9BD5" w:themeColor="accent5"/>
-        </w:rPr>
+          <w:lang w:val="el-GR"/>
+        </w:rPr>
+        <w:t xml:space="preserve"> </w:t>
+      </w:r>
+      <w:r>
         <w:t>Search</w:t>
       </w:r>
       <w:r>
         <w:rPr>
-          <w:color w:val="5B9BD5" w:themeColor="accent5"/>
-          <w:lang w:val="el-GR"/>
-        </w:rPr>
-        <w:t xml:space="preserve"> </w:t>
-      </w:r>
-      <w:r>
-        <w:rPr>
-          <w:color w:val="5B9BD5" w:themeColor="accent5"/>
-        </w:rPr>
+          <w:lang w:val="el-GR"/>
+        </w:rPr>
+        <w:t xml:space="preserve"> </w:t>
+      </w:r>
+      <w:r>
         <w:t>for</w:t>
       </w:r>
       <w:r>
         <w:rPr>
-          <w:color w:val="5B9BD5" w:themeColor="accent5"/>
-          <w:lang w:val="el-GR"/>
-        </w:rPr>
-        <w:t xml:space="preserve"> </w:t>
-      </w:r>
-      <w:r>
-        <w:rPr>
-          <w:color w:val="5B9BD5" w:themeColor="accent5"/>
-        </w:rPr>
+          <w:lang w:val="el-GR"/>
+        </w:rPr>
+        <w:t xml:space="preserve"> </w:t>
+      </w:r>
+      <w:r>
         <w:t>a</w:t>
       </w:r>
       <w:r>
         <w:rPr>
-          <w:color w:val="5B9BD5" w:themeColor="accent5"/>
-          <w:lang w:val="el-GR"/>
-        </w:rPr>
-        <w:t xml:space="preserve"> </w:t>
-      </w:r>
-      <w:r>
-        <w:rPr>
-          <w:color w:val="5B9BD5" w:themeColor="accent5"/>
-        </w:rPr>
+          <w:lang w:val="el-GR"/>
+        </w:rPr>
+        <w:t xml:space="preserve"> </w:t>
+      </w:r>
+      <w:r>
         <w:t>Destination</w:t>
       </w:r>
       <w:r>
         <w:rPr>
-          <w:color w:val="5B9BD5" w:themeColor="accent5"/>
           <w:lang w:val="el-GR"/>
         </w:rPr>
         <w:t xml:space="preserve">, απαρτίζεται από μια μπάρα αναζήτησης, στην οποία ο χρήστης θα πληκτρολογεί την τοποθεσία την οποία θα θέλει να αναζητήσει. Μπορεί να γράψει Ελληνικά ή Αγγλικά, αν πάντα υπάρχει διαθέσιμη μετάφραση για τα </w:t>
       </w:r>
       <w:r>
         <w:rPr>
-          <w:color w:val="5B9BD5" w:themeColor="accent5"/>
           <w:lang w:val="el-GR"/>
         </w:rPr>
         <w:t>Αγγλικά</w:t>
       </w:r>
       <w:r>
         <w:rPr>
-          <w:color w:val="5B9BD5" w:themeColor="accent5"/>
           <w:lang w:val="el-GR"/>
         </w:rPr>
         <w:t>.</w:t>
       </w:r>
       <w:r>
         <w:rPr>
-          <w:color w:val="5B9BD5" w:themeColor="accent5"/>
           <w:lang w:val="el-GR"/>
         </w:rPr>
         <w:t xml:space="preserve"> Η αναζήτηση που κάνει θα ελέγχεται και αν είναι ορθή θα ανακατευθύνει στην επόμενη οθόνη με τις πληροφορίες για την τοποθεσία αναζήτησης, όπως </w:t>
       </w:r>
       <w:r>
-        <w:rPr>
-          <w:color w:val="5B9BD5" w:themeColor="accent5"/>
-        </w:rPr>
         <w:t>risk</w:t>
       </w:r>
       <w:r>
         <w:rPr>
-          <w:color w:val="5B9BD5" w:themeColor="accent5"/>
-          <w:lang w:val="el-GR"/>
-        </w:rPr>
-        <w:t xml:space="preserve"> </w:t>
-      </w:r>
-      <w:r>
-        <w:rPr>
-          <w:color w:val="5B9BD5" w:themeColor="accent5"/>
-        </w:rPr>
+          <w:lang w:val="el-GR"/>
+        </w:rPr>
+        <w:t xml:space="preserve"> </w:t>
+      </w:r>
+      <w:r>
         <w:t>index</w:t>
       </w:r>
       <w:r>
         <w:rPr>
-          <w:color w:val="5B9BD5" w:themeColor="accent5"/>
           <w:lang w:val="el-GR"/>
         </w:rPr>
         <w:t xml:space="preserve">, </w:t>
       </w:r>
       <w:r>
-        <w:rPr>
-          <w:color w:val="5B9BD5" w:themeColor="accent5"/>
-        </w:rPr>
         <w:t>safety</w:t>
       </w:r>
       <w:r>
         <w:rPr>
-          <w:color w:val="5B9BD5" w:themeColor="accent5"/>
-          <w:lang w:val="el-GR"/>
-        </w:rPr>
-        <w:t xml:space="preserve"> </w:t>
-      </w:r>
-      <w:r>
-        <w:rPr>
-          <w:color w:val="5B9BD5" w:themeColor="accent5"/>
-        </w:rPr>
+          <w:lang w:val="el-GR"/>
+        </w:rPr>
+        <w:t xml:space="preserve"> </w:t>
+      </w:r>
+      <w:r>
         <w:t>review</w:t>
       </w:r>
       <w:r>
         <w:rPr>
-          <w:color w:val="5B9BD5" w:themeColor="accent5"/>
           <w:lang w:val="el-GR"/>
         </w:rPr>
         <w:t xml:space="preserve"> κλπ.</w:t>
@@ -3119,35 +3518,738 @@
     </w:p>
     <w:p>
       <w:pPr>
-        <w:rPr>
-          <w:lang w:val="el-GR"/>
-        </w:rPr>
-      </w:pPr>
-    </w:p>
-    <w:p>
-      <w:pPr>
-        <w:rPr>
-          <w:lang w:val="el-GR"/>
-        </w:rPr>
-      </w:pPr>
-    </w:p>
-    <w:p>
-      <w:pPr>
-        <w:jc w:val="center"/>
-        <w:rPr>
-          <w:b/>
-          <w:bCs/>
-          <w:color w:val="5B9BD5" w:themeColor="accent5"/>
-          <w:sz w:val="28"/>
-          <w:szCs w:val="28"/>
-          <w:lang w:val="el-GR"/>
-        </w:rPr>
-      </w:pPr>
-      <w:r>
-        <w:rPr>
-          <w:b/>
-          <w:bCs/>
-          <w:color w:val="5B9BD5" w:themeColor="accent5"/>
+        <w:jc w:val="center"/>
+        <w:rPr>
+          <w:color w:val="5B9BD5" w:themeColor="accent5"/>
+          <w:sz w:val="28"/>
+          <w:szCs w:val="28"/>
+        </w:rPr>
+      </w:pPr>
+      <w:bookmarkStart w:id="5" w:name="Guidelines"/>
+      <w:r>
+        <w:rPr>
+          <w:b/>
+          <w:bCs/>
+          <w:color w:val="5B9BD5" w:themeColor="accent5"/>
+          <w:sz w:val="28"/>
+          <w:szCs w:val="28"/>
+        </w:rPr>
+        <w:lastRenderedPageBreak/>
+        <w:t>Government Official Guidelines</w:t>
+      </w:r>
+    </w:p>
+    <w:bookmarkEnd w:id="5"/>
+    <w:p>
+      <w:r>
+        <w:rPr>
+          <w:lang w:val="el-GR"/>
+        </w:rPr>
+        <w:drawing>
+          <wp:anchor distT="0" distB="0" distL="114300" distR="114300" simplePos="0" relativeHeight="251668480" behindDoc="0" locked="0" layoutInCell="1" allowOverlap="1" wp14:anchorId="13DB79DD" wp14:editId="2C0F52EB">
+            <wp:simplePos x="0" y="0"/>
+            <wp:positionH relativeFrom="margin">
+              <wp:posOffset>-453583</wp:posOffset>
+            </wp:positionH>
+            <wp:positionV relativeFrom="margin">
+              <wp:posOffset>691515</wp:posOffset>
+            </wp:positionV>
+            <wp:extent cx="1811020" cy="4030980"/>
+            <wp:effectExtent l="0" t="0" r="0" b="7620"/>
+            <wp:wrapSquare wrapText="bothSides"/>
+            <wp:docPr id="15" name="Εικόνα 15"/>
+            <wp:cNvGraphicFramePr>
+              <a:graphicFrameLocks xmlns:a="http://schemas.openxmlformats.org/drawingml/2006/main" noChangeAspect="1"/>
+            </wp:cNvGraphicFramePr>
+            <a:graphic xmlns:a="http://schemas.openxmlformats.org/drawingml/2006/main">
+              <a:graphicData uri="http://schemas.openxmlformats.org/drawingml/2006/picture">
+                <pic:pic xmlns:pic="http://schemas.openxmlformats.org/drawingml/2006/picture">
+                  <pic:nvPicPr>
+                    <pic:cNvPr id="1" name=""/>
+                    <pic:cNvPicPr/>
+                  </pic:nvPicPr>
+                  <pic:blipFill>
+                    <a:blip r:embed="rId12" cstate="print">
+                      <a:extLst>
+                        <a:ext uri="{28A0092B-C50C-407E-A947-70E740481C1C}">
+                          <a14:useLocalDpi xmlns:a14="http://schemas.microsoft.com/office/drawing/2010/main" val="0"/>
+                        </a:ext>
+                      </a:extLst>
+                    </a:blip>
+                    <a:stretch>
+                      <a:fillRect/>
+                    </a:stretch>
+                  </pic:blipFill>
+                  <pic:spPr>
+                    <a:xfrm>
+                      <a:off x="0" y="0"/>
+                      <a:ext cx="1811020" cy="4030980"/>
+                    </a:xfrm>
+                    <a:prstGeom prst="rect">
+                      <a:avLst/>
+                    </a:prstGeom>
+                  </pic:spPr>
+                </pic:pic>
+              </a:graphicData>
+            </a:graphic>
+            <wp14:sizeRelH relativeFrom="margin">
+              <wp14:pctWidth>0</wp14:pctWidth>
+            </wp14:sizeRelH>
+            <wp14:sizeRelV relativeFrom="margin">
+              <wp14:pctHeight>0</wp14:pctHeight>
+            </wp14:sizeRelV>
+          </wp:anchor>
+        </w:drawing>
+      </w:r>
+    </w:p>
+    <w:p>
+      <w:r>
+        <w:rPr>
+          <w:lang w:val="el-GR"/>
+        </w:rPr>
+        <w:drawing>
+          <wp:anchor distT="0" distB="0" distL="114300" distR="114300" simplePos="0" relativeHeight="251669504" behindDoc="0" locked="0" layoutInCell="1" allowOverlap="1" wp14:anchorId="3C7DCEFC" wp14:editId="1AEF8D88">
+            <wp:simplePos x="0" y="0"/>
+            <wp:positionH relativeFrom="margin">
+              <wp:posOffset>1924133</wp:posOffset>
+            </wp:positionH>
+            <wp:positionV relativeFrom="margin">
+              <wp:posOffset>696595</wp:posOffset>
+            </wp:positionV>
+            <wp:extent cx="1828800" cy="4028440"/>
+            <wp:effectExtent l="0" t="0" r="0" b="0"/>
+            <wp:wrapSquare wrapText="bothSides"/>
+            <wp:docPr id="16" name="Εικόνα 16"/>
+            <wp:cNvGraphicFramePr>
+              <a:graphicFrameLocks xmlns:a="http://schemas.openxmlformats.org/drawingml/2006/main" noChangeAspect="1"/>
+            </wp:cNvGraphicFramePr>
+            <a:graphic xmlns:a="http://schemas.openxmlformats.org/drawingml/2006/main">
+              <a:graphicData uri="http://schemas.openxmlformats.org/drawingml/2006/picture">
+                <pic:pic xmlns:pic="http://schemas.openxmlformats.org/drawingml/2006/picture">
+                  <pic:nvPicPr>
+                    <pic:cNvPr id="1" name=""/>
+                    <pic:cNvPicPr/>
+                  </pic:nvPicPr>
+                  <pic:blipFill>
+                    <a:blip r:embed="rId13" cstate="print">
+                      <a:extLst>
+                        <a:ext uri="{28A0092B-C50C-407E-A947-70E740481C1C}">
+                          <a14:useLocalDpi xmlns:a14="http://schemas.microsoft.com/office/drawing/2010/main" val="0"/>
+                        </a:ext>
+                      </a:extLst>
+                    </a:blip>
+                    <a:stretch>
+                      <a:fillRect/>
+                    </a:stretch>
+                  </pic:blipFill>
+                  <pic:spPr>
+                    <a:xfrm>
+                      <a:off x="0" y="0"/>
+                      <a:ext cx="1828800" cy="4028440"/>
+                    </a:xfrm>
+                    <a:prstGeom prst="rect">
+                      <a:avLst/>
+                    </a:prstGeom>
+                  </pic:spPr>
+                </pic:pic>
+              </a:graphicData>
+            </a:graphic>
+            <wp14:sizeRelH relativeFrom="margin">
+              <wp14:pctWidth>0</wp14:pctWidth>
+            </wp14:sizeRelH>
+            <wp14:sizeRelV relativeFrom="margin">
+              <wp14:pctHeight>0</wp14:pctHeight>
+            </wp14:sizeRelV>
+          </wp:anchor>
+        </w:drawing>
+      </w:r>
+      <w:r>
+        <w:rPr>
+          <w:lang w:val="el-GR"/>
+        </w:rPr>
+        <w:drawing>
+          <wp:anchor distT="0" distB="0" distL="114300" distR="114300" simplePos="0" relativeHeight="251670528" behindDoc="0" locked="0" layoutInCell="1" allowOverlap="1" wp14:anchorId="4CBDE638" wp14:editId="012F687A">
+            <wp:simplePos x="0" y="0"/>
+            <wp:positionH relativeFrom="margin">
+              <wp:posOffset>4539698</wp:posOffset>
+            </wp:positionH>
+            <wp:positionV relativeFrom="margin">
+              <wp:posOffset>688975</wp:posOffset>
+            </wp:positionV>
+            <wp:extent cx="1851660" cy="4030980"/>
+            <wp:effectExtent l="0" t="0" r="0" b="7620"/>
+            <wp:wrapSquare wrapText="bothSides"/>
+            <wp:docPr id="17" name="Εικόνα 17"/>
+            <wp:cNvGraphicFramePr>
+              <a:graphicFrameLocks xmlns:a="http://schemas.openxmlformats.org/drawingml/2006/main" noChangeAspect="1"/>
+            </wp:cNvGraphicFramePr>
+            <a:graphic xmlns:a="http://schemas.openxmlformats.org/drawingml/2006/main">
+              <a:graphicData uri="http://schemas.openxmlformats.org/drawingml/2006/picture">
+                <pic:pic xmlns:pic="http://schemas.openxmlformats.org/drawingml/2006/picture">
+                  <pic:nvPicPr>
+                    <pic:cNvPr id="1" name=""/>
+                    <pic:cNvPicPr/>
+                  </pic:nvPicPr>
+                  <pic:blipFill>
+                    <a:blip r:embed="rId14" cstate="print">
+                      <a:extLst>
+                        <a:ext uri="{28A0092B-C50C-407E-A947-70E740481C1C}">
+                          <a14:useLocalDpi xmlns:a14="http://schemas.microsoft.com/office/drawing/2010/main" val="0"/>
+                        </a:ext>
+                      </a:extLst>
+                    </a:blip>
+                    <a:stretch>
+                      <a:fillRect/>
+                    </a:stretch>
+                  </pic:blipFill>
+                  <pic:spPr>
+                    <a:xfrm>
+                      <a:off x="0" y="0"/>
+                      <a:ext cx="1851660" cy="4030980"/>
+                    </a:xfrm>
+                    <a:prstGeom prst="rect">
+                      <a:avLst/>
+                    </a:prstGeom>
+                  </pic:spPr>
+                </pic:pic>
+              </a:graphicData>
+            </a:graphic>
+            <wp14:sizeRelH relativeFrom="margin">
+              <wp14:pctWidth>0</wp14:pctWidth>
+            </wp14:sizeRelH>
+            <wp14:sizeRelV relativeFrom="margin">
+              <wp14:pctHeight>0</wp14:pctHeight>
+            </wp14:sizeRelV>
+          </wp:anchor>
+        </w:drawing>
+      </w:r>
+    </w:p>
+    <w:p/>
+    <w:p/>
+    <w:p/>
+    <w:p/>
+    <w:p/>
+    <w:p/>
+    <w:p/>
+    <w:p/>
+    <w:p/>
+    <w:p/>
+    <w:p/>
+    <w:p/>
+    <w:p/>
+    <w:p/>
+    <w:p/>
+    <w:p/>
+    <w:p>
+      <w:pPr>
+        <w:rPr>
+          <w:color w:val="5B9BD5" w:themeColor="accent5"/>
+          <w:lang w:val="el-GR"/>
+        </w:rPr>
+      </w:pPr>
+      <w:r>
+        <w:rPr>
+          <w:color w:val="5B9BD5" w:themeColor="accent5"/>
+          <w:lang w:val="el-GR"/>
+        </w:rPr>
+        <w:t xml:space="preserve">Επιλέγοντας την επιλογή </w:t>
+      </w:r>
+      <w:proofErr w:type="spellStart"/>
+      <w:r>
+        <w:rPr>
+          <w:color w:val="5B9BD5" w:themeColor="accent5"/>
+        </w:rPr>
+        <w:t>Pandaemon</w:t>
+      </w:r>
+      <w:proofErr w:type="spellEnd"/>
+      <w:r>
+        <w:rPr>
+          <w:color w:val="5B9BD5" w:themeColor="accent5"/>
+          <w:lang w:val="el-GR"/>
+        </w:rPr>
+        <w:t xml:space="preserve"> </w:t>
+      </w:r>
+      <w:r>
+        <w:rPr>
+          <w:color w:val="5B9BD5" w:themeColor="accent5"/>
+        </w:rPr>
+        <w:t>Guidelines</w:t>
+      </w:r>
+      <w:r>
+        <w:rPr>
+          <w:color w:val="5B9BD5" w:themeColor="accent5"/>
+          <w:lang w:val="el-GR"/>
+        </w:rPr>
+        <w:t xml:space="preserve"> από το </w:t>
+      </w:r>
+      <w:proofErr w:type="spellStart"/>
+      <w:r>
+        <w:rPr>
+          <w:color w:val="5B9BD5" w:themeColor="accent5"/>
+          <w:lang w:val="el-GR"/>
+        </w:rPr>
+        <w:t>αναδιπλώμενο</w:t>
+      </w:r>
+      <w:proofErr w:type="spellEnd"/>
+      <w:r>
+        <w:rPr>
+          <w:color w:val="5B9BD5" w:themeColor="accent5"/>
+          <w:lang w:val="el-GR"/>
+        </w:rPr>
+        <w:t xml:space="preserve"> παράθυρο του </w:t>
+      </w:r>
+      <w:r>
+        <w:rPr>
+          <w:color w:val="5B9BD5" w:themeColor="accent5"/>
+        </w:rPr>
+        <w:t>stay</w:t>
+      </w:r>
+      <w:r>
+        <w:rPr>
+          <w:color w:val="5B9BD5" w:themeColor="accent5"/>
+          <w:lang w:val="el-GR"/>
+        </w:rPr>
+        <w:t xml:space="preserve"> </w:t>
+      </w:r>
+      <w:r>
+        <w:rPr>
+          <w:color w:val="5B9BD5" w:themeColor="accent5"/>
+        </w:rPr>
+        <w:t>safe</w:t>
+      </w:r>
+      <w:r>
+        <w:rPr>
+          <w:color w:val="5B9BD5" w:themeColor="accent5"/>
+          <w:lang w:val="el-GR"/>
+        </w:rPr>
+        <w:t xml:space="preserve"> </w:t>
+      </w:r>
+      <w:r>
+        <w:rPr>
+          <w:color w:val="5B9BD5" w:themeColor="accent5"/>
+        </w:rPr>
+        <w:t>main</w:t>
+      </w:r>
+      <w:r>
+        <w:rPr>
+          <w:color w:val="5B9BD5" w:themeColor="accent5"/>
+          <w:lang w:val="el-GR"/>
+        </w:rPr>
+        <w:t xml:space="preserve"> </w:t>
+      </w:r>
+      <w:r>
+        <w:rPr>
+          <w:color w:val="5B9BD5" w:themeColor="accent5"/>
+        </w:rPr>
+        <w:t>hub</w:t>
+      </w:r>
+      <w:r>
+        <w:rPr>
+          <w:color w:val="5B9BD5" w:themeColor="accent5"/>
+          <w:lang w:val="el-GR"/>
+        </w:rPr>
+        <w:t xml:space="preserve">, ανοίγει ενσωματωμένο παράθυρο πλοήγησης στον παγκόσμιο ιστό, μέσω της μεθόδους </w:t>
+      </w:r>
+      <w:r>
+        <w:rPr>
+          <w:color w:val="5B9BD5" w:themeColor="accent5"/>
+        </w:rPr>
+        <w:t>WebView</w:t>
+      </w:r>
+      <w:r>
+        <w:rPr>
+          <w:color w:val="5B9BD5" w:themeColor="accent5"/>
+          <w:lang w:val="el-GR"/>
+        </w:rPr>
+        <w:t xml:space="preserve">() με όρισμα το επίσημο </w:t>
+      </w:r>
+      <w:r>
+        <w:rPr>
+          <w:color w:val="5B9BD5" w:themeColor="accent5"/>
+        </w:rPr>
+        <w:t>http</w:t>
+      </w:r>
+      <w:r>
+        <w:rPr>
+          <w:color w:val="5B9BD5" w:themeColor="accent5"/>
+          <w:lang w:val="el-GR"/>
+        </w:rPr>
+        <w:t xml:space="preserve"> </w:t>
+      </w:r>
+      <w:proofErr w:type="spellStart"/>
+      <w:r>
+        <w:rPr>
+          <w:color w:val="5B9BD5" w:themeColor="accent5"/>
+        </w:rPr>
+        <w:t>url</w:t>
+      </w:r>
+      <w:proofErr w:type="spellEnd"/>
+      <w:r>
+        <w:rPr>
+          <w:color w:val="5B9BD5" w:themeColor="accent5"/>
+          <w:lang w:val="el-GR"/>
+        </w:rPr>
+        <w:t xml:space="preserve"> του υπουργείου υγείας.</w:t>
+      </w:r>
+      <w:r>
+        <w:rPr>
+          <w:color w:val="5B9BD5" w:themeColor="accent5"/>
+          <w:lang w:val="el-GR"/>
+        </w:rPr>
+        <w:t xml:space="preserve"> Από εδώ και πέρα η οθόνη λειτουργεί σαν ένας περιηγητής – </w:t>
+      </w:r>
+      <w:r>
+        <w:rPr>
+          <w:color w:val="5B9BD5" w:themeColor="accent5"/>
+        </w:rPr>
+        <w:t>browser</w:t>
+      </w:r>
+      <w:r>
+        <w:rPr>
+          <w:color w:val="5B9BD5" w:themeColor="accent5"/>
+          <w:lang w:val="el-GR"/>
+        </w:rPr>
+        <w:t xml:space="preserve"> και ο χρήστης μπορεί να διαβάσει επίσημη νομοθεσία ανά τομέα, να δει άρθρα της και έρευνες,</w:t>
+      </w:r>
+      <w:r>
+        <w:rPr>
+          <w:color w:val="5B9BD5" w:themeColor="accent5"/>
+          <w:lang w:val="el-GR"/>
+        </w:rPr>
+        <w:t xml:space="preserve"> </w:t>
+      </w:r>
+      <w:r>
+        <w:rPr>
+          <w:color w:val="5B9BD5" w:themeColor="accent5"/>
+          <w:lang w:val="el-GR"/>
+        </w:rPr>
+        <w:t>όλα πάντα άμεσα συνυφασμένα με επίσημες Κυβερνητικές αποφάσεις.</w:t>
+      </w:r>
+    </w:p>
+    <w:p>
+      <w:pPr>
+        <w:rPr>
+          <w:lang w:val="el-GR"/>
+        </w:rPr>
+      </w:pPr>
+    </w:p>
+    <w:p>
+      <w:pPr>
+        <w:rPr>
+          <w:lang w:val="el-GR"/>
+        </w:rPr>
+      </w:pPr>
+    </w:p>
+    <w:p>
+      <w:pPr>
+        <w:rPr>
+          <w:lang w:val="el-GR"/>
+        </w:rPr>
+      </w:pPr>
+    </w:p>
+    <w:p>
+      <w:pPr>
+        <w:rPr>
+          <w:lang w:val="el-GR"/>
+        </w:rPr>
+      </w:pPr>
+    </w:p>
+    <w:p>
+      <w:pPr>
+        <w:rPr>
+          <w:lang w:val="el-GR"/>
+        </w:rPr>
+      </w:pPr>
+    </w:p>
+    <w:p>
+      <w:pPr>
+        <w:jc w:val="center"/>
+        <w:rPr>
+          <w:b/>
+          <w:bCs/>
+          <w:color w:val="5B9BD5" w:themeColor="accent5"/>
+          <w:sz w:val="28"/>
+          <w:szCs w:val="28"/>
+        </w:rPr>
+      </w:pPr>
+      <w:r>
+        <w:rPr>
+          <w:b/>
+          <w:bCs/>
+          <w:color w:val="5B9BD5" w:themeColor="accent5"/>
+          <w:sz w:val="28"/>
+          <w:szCs w:val="28"/>
+        </w:rPr>
+        <w:lastRenderedPageBreak/>
+        <w:t>Third party News and Articles</w:t>
+      </w:r>
+    </w:p>
+    <w:p>
+      <w:pPr>
+        <w:jc w:val="center"/>
+        <w:rPr>
+          <w:b/>
+          <w:bCs/>
+          <w:sz w:val="28"/>
+          <w:szCs w:val="28"/>
+        </w:rPr>
+      </w:pPr>
+    </w:p>
+    <w:p>
+      <w:pPr>
+        <w:jc w:val="center"/>
+        <w:rPr>
+          <w:b/>
+          <w:bCs/>
+          <w:sz w:val="28"/>
+          <w:szCs w:val="28"/>
+        </w:rPr>
+      </w:pPr>
+    </w:p>
+    <w:p>
+      <w:pPr>
+        <w:jc w:val="center"/>
+        <w:rPr>
+          <w:b/>
+          <w:bCs/>
+          <w:sz w:val="28"/>
+          <w:szCs w:val="28"/>
+        </w:rPr>
+      </w:pPr>
+    </w:p>
+    <w:p>
+      <w:pPr>
+        <w:jc w:val="center"/>
+        <w:rPr>
+          <w:b/>
+          <w:bCs/>
+          <w:sz w:val="28"/>
+          <w:szCs w:val="28"/>
+        </w:rPr>
+      </w:pPr>
+    </w:p>
+    <w:p>
+      <w:pPr>
+        <w:jc w:val="center"/>
+        <w:rPr>
+          <w:b/>
+          <w:bCs/>
+          <w:sz w:val="28"/>
+          <w:szCs w:val="28"/>
+        </w:rPr>
+      </w:pPr>
+    </w:p>
+    <w:p>
+      <w:pPr>
+        <w:jc w:val="center"/>
+        <w:rPr>
+          <w:b/>
+          <w:bCs/>
+          <w:sz w:val="28"/>
+          <w:szCs w:val="28"/>
+        </w:rPr>
+      </w:pPr>
+    </w:p>
+    <w:p>
+      <w:pPr>
+        <w:jc w:val="center"/>
+        <w:rPr>
+          <w:b/>
+          <w:bCs/>
+          <w:sz w:val="28"/>
+          <w:szCs w:val="28"/>
+        </w:rPr>
+      </w:pPr>
+    </w:p>
+    <w:p>
+      <w:pPr>
+        <w:jc w:val="center"/>
+        <w:rPr>
+          <w:b/>
+          <w:bCs/>
+          <w:sz w:val="28"/>
+          <w:szCs w:val="28"/>
+        </w:rPr>
+      </w:pPr>
+    </w:p>
+    <w:p>
+      <w:pPr>
+        <w:jc w:val="center"/>
+        <w:rPr>
+          <w:b/>
+          <w:bCs/>
+          <w:sz w:val="28"/>
+          <w:szCs w:val="28"/>
+        </w:rPr>
+      </w:pPr>
+    </w:p>
+    <w:p>
+      <w:pPr>
+        <w:jc w:val="center"/>
+        <w:rPr>
+          <w:b/>
+          <w:bCs/>
+          <w:sz w:val="28"/>
+          <w:szCs w:val="28"/>
+        </w:rPr>
+      </w:pPr>
+    </w:p>
+    <w:p>
+      <w:pPr>
+        <w:jc w:val="center"/>
+        <w:rPr>
+          <w:b/>
+          <w:bCs/>
+          <w:sz w:val="28"/>
+          <w:szCs w:val="28"/>
+        </w:rPr>
+      </w:pPr>
+    </w:p>
+    <w:p>
+      <w:pPr>
+        <w:jc w:val="center"/>
+        <w:rPr>
+          <w:b/>
+          <w:bCs/>
+          <w:sz w:val="28"/>
+          <w:szCs w:val="28"/>
+        </w:rPr>
+      </w:pPr>
+    </w:p>
+    <w:p>
+      <w:pPr>
+        <w:jc w:val="center"/>
+        <w:rPr>
+          <w:b/>
+          <w:bCs/>
+          <w:sz w:val="28"/>
+          <w:szCs w:val="28"/>
+        </w:rPr>
+      </w:pPr>
+    </w:p>
+    <w:p>
+      <w:pPr>
+        <w:jc w:val="center"/>
+        <w:rPr>
+          <w:b/>
+          <w:bCs/>
+          <w:sz w:val="28"/>
+          <w:szCs w:val="28"/>
+        </w:rPr>
+      </w:pPr>
+    </w:p>
+    <w:p>
+      <w:pPr>
+        <w:jc w:val="center"/>
+        <w:rPr>
+          <w:b/>
+          <w:bCs/>
+          <w:sz w:val="28"/>
+          <w:szCs w:val="28"/>
+        </w:rPr>
+      </w:pPr>
+    </w:p>
+    <w:p>
+      <w:pPr>
+        <w:jc w:val="center"/>
+        <w:rPr>
+          <w:b/>
+          <w:bCs/>
+          <w:sz w:val="28"/>
+          <w:szCs w:val="28"/>
+        </w:rPr>
+      </w:pPr>
+    </w:p>
+    <w:p>
+      <w:pPr>
+        <w:jc w:val="center"/>
+        <w:rPr>
+          <w:b/>
+          <w:bCs/>
+          <w:sz w:val="28"/>
+          <w:szCs w:val="28"/>
+        </w:rPr>
+      </w:pPr>
+    </w:p>
+    <w:p>
+      <w:pPr>
+        <w:jc w:val="center"/>
+        <w:rPr>
+          <w:b/>
+          <w:bCs/>
+          <w:sz w:val="28"/>
+          <w:szCs w:val="28"/>
+        </w:rPr>
+      </w:pPr>
+    </w:p>
+    <w:p>
+      <w:pPr>
+        <w:jc w:val="center"/>
+        <w:rPr>
+          <w:b/>
+          <w:bCs/>
+          <w:sz w:val="28"/>
+          <w:szCs w:val="28"/>
+        </w:rPr>
+      </w:pPr>
+    </w:p>
+    <w:p>
+      <w:pPr>
+        <w:jc w:val="center"/>
+        <w:rPr>
+          <w:b/>
+          <w:bCs/>
+          <w:sz w:val="28"/>
+          <w:szCs w:val="28"/>
+        </w:rPr>
+      </w:pPr>
+    </w:p>
+    <w:p>
+      <w:pPr>
+        <w:jc w:val="center"/>
+        <w:rPr>
+          <w:b/>
+          <w:bCs/>
+          <w:sz w:val="28"/>
+          <w:szCs w:val="28"/>
+        </w:rPr>
+      </w:pPr>
+    </w:p>
+    <w:p>
+      <w:pPr>
+        <w:jc w:val="center"/>
+        <w:rPr>
+          <w:b/>
+          <w:bCs/>
+          <w:sz w:val="28"/>
+          <w:szCs w:val="28"/>
+        </w:rPr>
+      </w:pPr>
+    </w:p>
+    <w:p>
+      <w:pPr>
+        <w:jc w:val="center"/>
+        <w:rPr>
+          <w:b/>
+          <w:bCs/>
+          <w:sz w:val="28"/>
+          <w:szCs w:val="28"/>
+        </w:rPr>
+      </w:pPr>
+    </w:p>
+    <w:p>
+      <w:pPr>
+        <w:jc w:val="center"/>
+        <w:rPr>
+          <w:b/>
+          <w:bCs/>
+          <w:sz w:val="28"/>
+          <w:szCs w:val="28"/>
+        </w:rPr>
+      </w:pPr>
+      <w:r>
+        <w:rPr>
+          <w:b/>
+          <w:bCs/>
           <w:sz w:val="28"/>
           <w:szCs w:val="28"/>
         </w:rPr>
@@ -3155,79 +4257,46 @@
         <w:t>Appointment</w:t>
       </w:r>
     </w:p>
-    <w:p>
-      <w:pPr>
-        <w:rPr>
-          <w:color w:val="5B9BD5" w:themeColor="accent5"/>
-          <w:lang w:val="el-GR"/>
-        </w:rPr>
-      </w:pPr>
-    </w:p>
-    <w:p>
-      <w:pPr>
-        <w:rPr>
-          <w:color w:val="5B9BD5" w:themeColor="accent5"/>
-          <w:lang w:val="el-GR"/>
-        </w:rPr>
-      </w:pPr>
-    </w:p>
-    <w:p>
-      <w:pPr>
-        <w:rPr>
-          <w:color w:val="5B9BD5" w:themeColor="accent5"/>
-          <w:lang w:val="el-GR"/>
-        </w:rPr>
-      </w:pPr>
-      <w:r>
-        <w:rPr>
-          <w:color w:val="5B9BD5" w:themeColor="accent5"/>
+    <w:p/>
+    <w:p/>
+    <w:p>
+      <w:pPr>
+        <w:rPr>
+          <w:lang w:val="el-GR"/>
+        </w:rPr>
+      </w:pPr>
+      <w:r>
+        <w:rPr>
           <w:lang w:val="el-GR"/>
         </w:rPr>
         <w:t xml:space="preserve">Ο χρήστης αν επιλέξει το </w:t>
       </w:r>
       <w:r>
-        <w:rPr>
-          <w:color w:val="5B9BD5" w:themeColor="accent5"/>
-        </w:rPr>
         <w:t>tab</w:t>
       </w:r>
       <w:r>
         <w:rPr>
-          <w:color w:val="5B9BD5" w:themeColor="accent5"/>
           <w:lang w:val="el-GR"/>
         </w:rPr>
         <w:t xml:space="preserve"> των </w:t>
       </w:r>
       <w:r>
-        <w:rPr>
-          <w:color w:val="5B9BD5" w:themeColor="accent5"/>
-        </w:rPr>
         <w:t>Appointments</w:t>
       </w:r>
       <w:r>
         <w:rPr>
-          <w:color w:val="5B9BD5" w:themeColor="accent5"/>
           <w:lang w:val="el-GR"/>
         </w:rPr>
         <w:t>, βλέπει την παρακάτω οθόνη, στην οποία η εφαρμογή εμφανίζει ενημερωτικό μήνυμα. Παράλληλα γίνεται υπολογισμός της τοποθεσίας του και προβάλλεται στη συνέχεια για επιβεβαίωση</w:t>
       </w:r>
       <w:r>
         <w:rPr>
-          <w:color w:val="5B9BD5" w:themeColor="accent5"/>
-          <w:lang w:val="el-GR"/>
-        </w:rPr>
-        <w:t xml:space="preserve"> </w:t>
-      </w:r>
-      <w:r>
-        <w:rPr>
-          <w:color w:val="5B9BD5" w:themeColor="accent5"/>
-          <w:lang w:val="el-GR"/>
-        </w:rPr>
-        <w:t>από το χρήστη, σε περίπτωση λάθους</w:t>
-      </w:r>
-      <w:r>
-        <w:rPr>
-          <w:color w:val="5B9BD5" w:themeColor="accent5"/>
+          <w:lang w:val="el-GR"/>
+        </w:rPr>
+        <w:t xml:space="preserve"> από το χρήστη, σε περίπτωση λάθους</w:t>
+      </w:r>
+      <w:r>
+        <w:rPr>
           <w:lang w:val="el-GR"/>
         </w:rPr>
         <w:t>.</w:t>
@@ -3244,7 +4313,7 @@
           <w:noProof/>
         </w:rPr>
         <w:drawing>
-          <wp:anchor distT="0" distB="0" distL="114300" distR="114300" simplePos="0" relativeHeight="251664384" behindDoc="0" locked="0" layoutInCell="1" allowOverlap="1" wp14:anchorId="443E63D4" wp14:editId="71D4332E">
+          <wp:anchor distT="0" distB="0" distL="114300" distR="114300" simplePos="0" relativeHeight="251664384" behindDoc="0" locked="0" layoutInCell="1" allowOverlap="1" wp14:anchorId="443E63D4" wp14:editId="39AED59B">
             <wp:simplePos x="0" y="0"/>
             <wp:positionH relativeFrom="margin">
               <wp:posOffset>-278765</wp:posOffset>
@@ -3267,7 +4336,7 @@
                     <pic:cNvPicPr/>
                   </pic:nvPicPr>
                   <pic:blipFill>
-                    <a:blip r:embed="rId13">
+                    <a:blip r:embed="rId15">
                       <a:extLst>
                         <a:ext uri="{28A0092B-C50C-407E-A947-70E740481C1C}">
                           <a14:useLocalDpi xmlns:a14="http://schemas.microsoft.com/office/drawing/2010/main" val="0"/>
@@ -3299,23 +4368,30 @@
           </wp:anchor>
         </w:drawing>
       </w:r>
-      <w:r>
-        <w:rPr>
-          <w:noProof/>
+    </w:p>
+    <w:p>
+      <w:pPr>
+        <w:rPr>
+          <w:lang w:val="el-GR"/>
+        </w:rPr>
+      </w:pPr>
+      <w:r>
+        <w:rPr>
+          <w:lang w:val="el-GR"/>
         </w:rPr>
         <w:drawing>
-          <wp:anchor distT="0" distB="0" distL="114300" distR="114300" simplePos="0" relativeHeight="251665408" behindDoc="0" locked="0" layoutInCell="1" allowOverlap="1" wp14:anchorId="6A0EB5D2" wp14:editId="462058D2">
+          <wp:anchor distT="0" distB="0" distL="114300" distR="114300" simplePos="0" relativeHeight="251667456" behindDoc="0" locked="0" layoutInCell="1" allowOverlap="1" wp14:anchorId="6141EA56" wp14:editId="72F71520">
             <wp:simplePos x="0" y="0"/>
             <wp:positionH relativeFrom="margin">
-              <wp:posOffset>3619500</wp:posOffset>
+              <wp:posOffset>3339465</wp:posOffset>
             </wp:positionH>
             <wp:positionV relativeFrom="margin">
-              <wp:posOffset>2054501</wp:posOffset>
+              <wp:posOffset>2051050</wp:posOffset>
             </wp:positionV>
-            <wp:extent cx="2329180" cy="5048250"/>
+            <wp:extent cx="2345055" cy="4993005"/>
             <wp:effectExtent l="0" t="0" r="0" b="0"/>
             <wp:wrapSquare wrapText="bothSides"/>
-            <wp:docPr id="10" name="Εικόνα 10"/>
+            <wp:docPr id="13" name="Εικόνα 13"/>
             <wp:cNvGraphicFramePr>
               <a:graphicFrameLocks xmlns:a="http://schemas.openxmlformats.org/drawingml/2006/main" noChangeAspect="1"/>
             </wp:cNvGraphicFramePr>
@@ -3327,7 +4403,7 @@
                     <pic:cNvPicPr/>
                   </pic:nvPicPr>
                   <pic:blipFill>
-                    <a:blip r:embed="rId14">
+                    <a:blip r:embed="rId16">
                       <a:extLst>
                         <a:ext uri="{28A0092B-C50C-407E-A947-70E740481C1C}">
                           <a14:useLocalDpi xmlns:a14="http://schemas.microsoft.com/office/drawing/2010/main" val="0"/>
@@ -3341,7 +4417,7 @@
                   <pic:spPr>
                     <a:xfrm>
                       <a:off x="0" y="0"/>
-                      <a:ext cx="2329180" cy="5048250"/>
+                      <a:ext cx="2345055" cy="4993005"/>
                     </a:xfrm>
                     <a:prstGeom prst="rect">
                       <a:avLst/>
@@ -3387,13 +4463,6 @@
           <w:lang w:val="el-GR"/>
         </w:rPr>
       </w:pPr>
-    </w:p>
-    <w:p>
-      <w:pPr>
-        <w:rPr>
-          <w:lang w:val="el-GR"/>
-        </w:rPr>
-      </w:pPr>
       <w:r>
         <w:rPr>
           <w:lang w:val="el-GR"/>
@@ -3461,13 +4530,13 @@
     <w:p>
       <w:pPr>
         <w:rPr>
-          <w:color w:val="5B9BD5" w:themeColor="accent5"/>
-          <w:lang w:val="el-GR"/>
-        </w:rPr>
-      </w:pPr>
-      <w:r>
-        <w:rPr>
-          <w:color w:val="5B9BD5" w:themeColor="accent5"/>
+          <w:rStyle w:val="-"/>
+          <w:color w:val="auto"/>
+          <w:lang w:val="el-GR"/>
+        </w:rPr>
+      </w:pPr>
+      <w:r>
+        <w:rPr>
           <w:lang w:val="el-GR"/>
         </w:rPr>
         <w:t xml:space="preserve">Αν ο χρήστης επιλέξει ΝΑΙ μεταβαίνει στην επόμενη </w:t>
@@ -3475,7 +4544,6 @@
       <w:proofErr w:type="spellStart"/>
       <w:r>
         <w:rPr>
-          <w:color w:val="5B9BD5" w:themeColor="accent5"/>
           <w:lang w:val="el-GR"/>
         </w:rPr>
         <w:t>διεπαφή</w:t>
@@ -3483,7 +4551,6 @@
       <w:proofErr w:type="spellEnd"/>
       <w:r>
         <w:rPr>
-          <w:color w:val="5B9BD5" w:themeColor="accent5"/>
           <w:lang w:val="el-GR"/>
         </w:rPr>
         <w:t xml:space="preserve">, αλλιώς ανακατευθύνεται στην οθόνη </w:t>
@@ -3492,14 +4559,14 @@
         <w:r>
           <w:rPr>
             <w:rStyle w:val="-"/>
-            <w:color w:val="5B9BD5" w:themeColor="accent5"/>
+            <w:color w:val="auto"/>
           </w:rPr>
           <w:t>Stay</w:t>
         </w:r>
         <w:r>
           <w:rPr>
             <w:rStyle w:val="-"/>
-            <w:color w:val="5B9BD5" w:themeColor="accent5"/>
+            <w:color w:val="auto"/>
             <w:lang w:val="el-GR"/>
           </w:rPr>
           <w:t xml:space="preserve"> </w:t>
@@ -3507,14 +4574,14 @@
         <w:r>
           <w:rPr>
             <w:rStyle w:val="-"/>
-            <w:color w:val="5B9BD5" w:themeColor="accent5"/>
+            <w:color w:val="auto"/>
           </w:rPr>
           <w:t>Safe</w:t>
         </w:r>
         <w:r>
           <w:rPr>
             <w:rStyle w:val="-"/>
-            <w:color w:val="5B9BD5" w:themeColor="accent5"/>
+            <w:color w:val="auto"/>
             <w:lang w:val="el-GR"/>
           </w:rPr>
           <w:t>.</w:t>
@@ -3523,6 +4590,332 @@
     </w:p>
     <w:p>
       <w:pPr>
+        <w:jc w:val="center"/>
+        <w:rPr>
+          <w:b/>
+          <w:bCs/>
+          <w:color w:val="5B9BD5" w:themeColor="accent5"/>
+          <w:sz w:val="28"/>
+          <w:szCs w:val="28"/>
+          <w:lang w:val="el-GR"/>
+        </w:rPr>
+      </w:pPr>
+      <w:r>
+        <w:rPr>
+          <w:b/>
+          <w:bCs/>
+          <w:color w:val="5B9BD5" w:themeColor="accent5"/>
+          <w:sz w:val="28"/>
+          <w:szCs w:val="28"/>
+        </w:rPr>
+        <w:lastRenderedPageBreak/>
+        <w:t>Appointment</w:t>
+      </w:r>
+      <w:r>
+        <w:rPr>
+          <w:b/>
+          <w:bCs/>
+          <w:color w:val="5B9BD5" w:themeColor="accent5"/>
+          <w:sz w:val="28"/>
+          <w:szCs w:val="28"/>
+          <w:lang w:val="el-GR"/>
+        </w:rPr>
+        <w:t xml:space="preserve"> </w:t>
+      </w:r>
+      <w:r>
+        <w:rPr>
+          <w:b/>
+          <w:bCs/>
+          <w:color w:val="5B9BD5" w:themeColor="accent5"/>
+          <w:sz w:val="28"/>
+          <w:szCs w:val="28"/>
+        </w:rPr>
+        <w:t>Interface #</w:t>
+      </w:r>
+      <w:r>
+        <w:rPr>
+          <w:b/>
+          <w:bCs/>
+          <w:color w:val="5B9BD5" w:themeColor="accent5"/>
+          <w:sz w:val="28"/>
+          <w:szCs w:val="28"/>
+          <w:lang w:val="el-GR"/>
+        </w:rPr>
+        <w:t>2</w:t>
+      </w:r>
+    </w:p>
+    <w:p>
+      <w:pPr>
+        <w:jc w:val="center"/>
+        <w:rPr>
+          <w:rStyle w:val="-"/>
+          <w:color w:val="5B9BD5" w:themeColor="accent5"/>
+          <w:lang w:val="el-GR"/>
+        </w:rPr>
+      </w:pPr>
+    </w:p>
+    <w:p>
+      <w:pPr>
+        <w:rPr>
+          <w:rStyle w:val="-"/>
+          <w:color w:val="5B9BD5" w:themeColor="accent5"/>
+          <w:lang w:val="el-GR"/>
+        </w:rPr>
+      </w:pPr>
+    </w:p>
+    <w:p>
+      <w:pPr>
+        <w:rPr>
+          <w:rStyle w:val="-"/>
+          <w:color w:val="5B9BD5" w:themeColor="accent5"/>
+          <w:lang w:val="el-GR"/>
+        </w:rPr>
+      </w:pPr>
+    </w:p>
+    <w:p>
+      <w:pPr>
+        <w:rPr>
+          <w:rStyle w:val="-"/>
+          <w:color w:val="5B9BD5" w:themeColor="accent5"/>
+          <w:lang w:val="el-GR"/>
+        </w:rPr>
+      </w:pPr>
+    </w:p>
+    <w:p>
+      <w:pPr>
+        <w:rPr>
+          <w:rStyle w:val="-"/>
+          <w:color w:val="5B9BD5" w:themeColor="accent5"/>
+          <w:lang w:val="el-GR"/>
+        </w:rPr>
+      </w:pPr>
+    </w:p>
+    <w:p>
+      <w:pPr>
+        <w:rPr>
+          <w:rStyle w:val="-"/>
+          <w:color w:val="5B9BD5" w:themeColor="accent5"/>
+          <w:lang w:val="el-GR"/>
+        </w:rPr>
+      </w:pPr>
+    </w:p>
+    <w:p>
+      <w:pPr>
+        <w:rPr>
+          <w:rStyle w:val="-"/>
+          <w:color w:val="5B9BD5" w:themeColor="accent5"/>
+          <w:lang w:val="el-GR"/>
+        </w:rPr>
+      </w:pPr>
+    </w:p>
+    <w:p>
+      <w:pPr>
+        <w:rPr>
+          <w:rStyle w:val="-"/>
+          <w:color w:val="5B9BD5" w:themeColor="accent5"/>
+          <w:lang w:val="el-GR"/>
+        </w:rPr>
+      </w:pPr>
+    </w:p>
+    <w:p>
+      <w:pPr>
+        <w:rPr>
+          <w:rStyle w:val="-"/>
+          <w:color w:val="5B9BD5" w:themeColor="accent5"/>
+          <w:lang w:val="el-GR"/>
+        </w:rPr>
+      </w:pPr>
+    </w:p>
+    <w:p>
+      <w:pPr>
+        <w:rPr>
+          <w:rStyle w:val="-"/>
+          <w:color w:val="5B9BD5" w:themeColor="accent5"/>
+          <w:lang w:val="el-GR"/>
+        </w:rPr>
+      </w:pPr>
+    </w:p>
+    <w:p>
+      <w:pPr>
+        <w:rPr>
+          <w:rStyle w:val="-"/>
+          <w:color w:val="5B9BD5" w:themeColor="accent5"/>
+          <w:lang w:val="el-GR"/>
+        </w:rPr>
+      </w:pPr>
+    </w:p>
+    <w:p>
+      <w:pPr>
+        <w:rPr>
+          <w:rStyle w:val="-"/>
+          <w:color w:val="5B9BD5" w:themeColor="accent5"/>
+          <w:lang w:val="el-GR"/>
+        </w:rPr>
+      </w:pPr>
+    </w:p>
+    <w:p>
+      <w:pPr>
+        <w:rPr>
+          <w:rStyle w:val="-"/>
+          <w:color w:val="5B9BD5" w:themeColor="accent5"/>
+          <w:lang w:val="el-GR"/>
+        </w:rPr>
+      </w:pPr>
+    </w:p>
+    <w:p>
+      <w:pPr>
+        <w:rPr>
+          <w:rStyle w:val="-"/>
+          <w:color w:val="5B9BD5" w:themeColor="accent5"/>
+          <w:lang w:val="el-GR"/>
+        </w:rPr>
+      </w:pPr>
+    </w:p>
+    <w:p>
+      <w:pPr>
+        <w:rPr>
+          <w:rStyle w:val="-"/>
+          <w:color w:val="5B9BD5" w:themeColor="accent5"/>
+          <w:lang w:val="el-GR"/>
+        </w:rPr>
+      </w:pPr>
+    </w:p>
+    <w:p>
+      <w:pPr>
+        <w:rPr>
+          <w:rStyle w:val="-"/>
+          <w:color w:val="5B9BD5" w:themeColor="accent5"/>
+          <w:lang w:val="el-GR"/>
+        </w:rPr>
+      </w:pPr>
+    </w:p>
+    <w:p>
+      <w:pPr>
+        <w:rPr>
+          <w:rStyle w:val="-"/>
+          <w:color w:val="5B9BD5" w:themeColor="accent5"/>
+          <w:lang w:val="el-GR"/>
+        </w:rPr>
+      </w:pPr>
+    </w:p>
+    <w:p>
+      <w:pPr>
+        <w:rPr>
+          <w:rStyle w:val="-"/>
+          <w:color w:val="5B9BD5" w:themeColor="accent5"/>
+          <w:lang w:val="el-GR"/>
+        </w:rPr>
+      </w:pPr>
+    </w:p>
+    <w:p>
+      <w:pPr>
+        <w:rPr>
+          <w:rStyle w:val="-"/>
+          <w:color w:val="5B9BD5" w:themeColor="accent5"/>
+          <w:lang w:val="el-GR"/>
+        </w:rPr>
+      </w:pPr>
+    </w:p>
+    <w:p>
+      <w:pPr>
+        <w:rPr>
+          <w:rStyle w:val="-"/>
+          <w:color w:val="5B9BD5" w:themeColor="accent5"/>
+          <w:lang w:val="el-GR"/>
+        </w:rPr>
+      </w:pPr>
+    </w:p>
+    <w:p>
+      <w:pPr>
+        <w:rPr>
+          <w:rStyle w:val="-"/>
+          <w:color w:val="5B9BD5" w:themeColor="accent5"/>
+          <w:lang w:val="el-GR"/>
+        </w:rPr>
+      </w:pPr>
+    </w:p>
+    <w:p>
+      <w:pPr>
+        <w:rPr>
+          <w:rStyle w:val="-"/>
+          <w:color w:val="5B9BD5" w:themeColor="accent5"/>
+          <w:lang w:val="el-GR"/>
+        </w:rPr>
+      </w:pPr>
+    </w:p>
+    <w:p>
+      <w:pPr>
+        <w:rPr>
+          <w:rStyle w:val="-"/>
+          <w:color w:val="5B9BD5" w:themeColor="accent5"/>
+          <w:lang w:val="el-GR"/>
+        </w:rPr>
+      </w:pPr>
+    </w:p>
+    <w:p>
+      <w:pPr>
+        <w:rPr>
+          <w:rStyle w:val="-"/>
+          <w:color w:val="5B9BD5" w:themeColor="accent5"/>
+          <w:lang w:val="el-GR"/>
+        </w:rPr>
+      </w:pPr>
+    </w:p>
+    <w:p>
+      <w:pPr>
+        <w:rPr>
+          <w:rStyle w:val="-"/>
+          <w:color w:val="5B9BD5" w:themeColor="accent5"/>
+          <w:lang w:val="el-GR"/>
+        </w:rPr>
+      </w:pPr>
+    </w:p>
+    <w:p>
+      <w:pPr>
+        <w:rPr>
+          <w:rStyle w:val="-"/>
+          <w:color w:val="5B9BD5" w:themeColor="accent5"/>
+          <w:lang w:val="el-GR"/>
+        </w:rPr>
+      </w:pPr>
+    </w:p>
+    <w:p>
+      <w:pPr>
+        <w:rPr>
+          <w:rStyle w:val="-"/>
+          <w:color w:val="5B9BD5" w:themeColor="accent5"/>
+          <w:lang w:val="el-GR"/>
+        </w:rPr>
+      </w:pPr>
+    </w:p>
+    <w:p>
+      <w:pPr>
+        <w:rPr>
+          <w:rStyle w:val="-"/>
+          <w:color w:val="5B9BD5" w:themeColor="accent5"/>
+          <w:lang w:val="el-GR"/>
+        </w:rPr>
+      </w:pPr>
+    </w:p>
+    <w:p>
+      <w:pPr>
+        <w:rPr>
+          <w:rStyle w:val="-"/>
+          <w:color w:val="5B9BD5" w:themeColor="accent5"/>
+          <w:lang w:val="el-GR"/>
+        </w:rPr>
+      </w:pPr>
+    </w:p>
+    <w:p>
+      <w:pPr>
+        <w:rPr>
+          <w:color w:val="5B9BD5" w:themeColor="accent5"/>
+          <w:lang w:val="el-GR"/>
+        </w:rPr>
+      </w:pPr>
+    </w:p>
+    <w:p>
+      <w:pPr>
         <w:rPr>
           <w:lang w:val="el-GR"/>
         </w:rPr>
@@ -3600,7 +4993,7 @@
         </w:rPr>
         <w:t xml:space="preserve"> </w:t>
       </w:r>
-      <w:hyperlink r:id="rId15" w:history="1">
+      <w:hyperlink r:id="rId17" w:history="1">
         <w:r>
           <w:rPr>
             <w:rStyle w:val="-"/>
@@ -3700,7 +5093,7 @@
                     </pic:cNvPicPr>
                   </pic:nvPicPr>
                   <pic:blipFill>
-                    <a:blip r:embed="rId16">
+                    <a:blip r:embed="rId18">
                       <a:extLst>
                         <a:ext uri="{28A0092B-C50C-407E-A947-70E740481C1C}">
                           <a14:useLocalDpi xmlns:a14="http://schemas.microsoft.com/office/drawing/2010/main" val="0"/>
@@ -4469,7 +5862,7 @@
   <w:style w:type="paragraph" w:default="1" w:styleId="a">
     <w:name w:val="Normal"/>
     <w:qFormat/>
-    <w:rsid w:val="00672EA1"/>
+    <w:rsid w:val="000F04A0"/>
   </w:style>
   <w:style w:type="character" w:default="1" w:styleId="a0">
     <w:name w:val="Default Paragraph Font"/>

</xml_diff>